<commit_message>
feature: waste passport wastes characteristics
</commit_message>
<xml_diff>
--- a/public/templates/wtn.docx
+++ b/public/templates/wtn.docx
@@ -87,16 +87,7 @@
           <w:szCs w:val="20"/>
           <w:lang w:val="en-US" w:eastAsia="zh-CN"/>
         </w:rPr>
-        <w:t xml:space="preserve">: {amount}, </w:t>
-      </w:r>
-      <w:r>
-        <w:rPr>
-          <w:rFonts w:eastAsia="Arial" w:ascii="Arial" w:hAnsi="Arial"/>
-          <w:sz w:val="20"/>
-          <w:szCs w:val="20"/>
-          <w:lang w:val="en-US" w:eastAsia="zh-CN"/>
-        </w:rPr>
-        <w:t>тонн</w:t>
+        <w:t>: {amount}, тонн</w:t>
       </w:r>
     </w:p>
     <w:p>
@@ -239,6 +230,264 @@
         <w:pStyle w:val="Normal"/>
         <w:bidi w:val="0"/>
         <w:rPr>
+          <w:b/>
+          <w:b/>
+          <w:bCs/>
+        </w:rPr>
+      </w:pPr>
+      <w:r>
+        <w:rPr>
+          <w:rFonts w:eastAsia="Arial" w:ascii="Arial" w:hAnsi="Arial"/>
+          <w:b/>
+          <w:bCs/>
+          <w:sz w:val="20"/>
+          <w:szCs w:val="20"/>
+          <w:lang w:val="en-US" w:eastAsia="zh-CN"/>
+        </w:rPr>
+        <w:t>Происхождение отходов:</w:t>
+      </w:r>
+    </w:p>
+    <w:tbl>
+      <w:tblPr>
+        <w:tblW w:w="8640" w:type="dxa"/>
+        <w:jc w:val="left"/>
+        <w:tblInd w:w="55" w:type="dxa"/>
+        <w:tblCellMar>
+          <w:top w:w="55" w:type="dxa"/>
+          <w:left w:w="55" w:type="dxa"/>
+          <w:bottom w:w="55" w:type="dxa"/>
+          <w:right w:w="55" w:type="dxa"/>
+        </w:tblCellMar>
+      </w:tblPr>
+      <w:tblGrid>
+        <w:gridCol w:w="2880"/>
+        <w:gridCol w:w="2880"/>
+        <w:gridCol w:w="2880"/>
+      </w:tblGrid>
+      <w:tr>
+        <w:trPr/>
+        <w:tc>
+          <w:tcPr>
+            <w:tcW w:w="2880" w:type="dxa"/>
+            <w:tcBorders>
+              <w:top w:val="single" w:sz="2" w:space="0" w:color="000000"/>
+              <w:left w:val="single" w:sz="2" w:space="0" w:color="000000"/>
+              <w:bottom w:val="single" w:sz="2" w:space="0" w:color="000000"/>
+            </w:tcBorders>
+          </w:tcPr>
+          <w:p>
+            <w:pPr>
+              <w:pStyle w:val="Style23"/>
+              <w:spacing w:before="0" w:after="200"/>
+              <w:rPr>
+                <w:rFonts w:ascii="Arial" w:hAnsi="Arial"/>
+                <w:b/>
+                <w:b/>
+                <w:bCs/>
+                <w:sz w:val="20"/>
+                <w:szCs w:val="20"/>
+              </w:rPr>
+            </w:pPr>
+            <w:r>
+              <w:rPr>
+                <w:rFonts w:ascii="Arial" w:hAnsi="Arial"/>
+                <w:b/>
+                <w:bCs/>
+                <w:sz w:val="20"/>
+                <w:szCs w:val="20"/>
+              </w:rPr>
+              <w:t>Перечень и наименование исходных материалов, из которых образовались отходы</w:t>
+            </w:r>
+          </w:p>
+        </w:tc>
+        <w:tc>
+          <w:tcPr>
+            <w:tcW w:w="2880" w:type="dxa"/>
+            <w:tcBorders>
+              <w:top w:val="single" w:sz="2" w:space="0" w:color="000000"/>
+              <w:left w:val="single" w:sz="2" w:space="0" w:color="000000"/>
+              <w:bottom w:val="single" w:sz="2" w:space="0" w:color="000000"/>
+            </w:tcBorders>
+          </w:tcPr>
+          <w:p>
+            <w:pPr>
+              <w:pStyle w:val="Style23"/>
+              <w:spacing w:before="0" w:after="200"/>
+              <w:rPr>
+                <w:rFonts w:ascii="Arial" w:hAnsi="Arial"/>
+                <w:b/>
+                <w:b/>
+                <w:bCs/>
+                <w:sz w:val="20"/>
+                <w:szCs w:val="20"/>
+              </w:rPr>
+            </w:pPr>
+            <w:r>
+              <w:rPr>
+                <w:rFonts w:ascii="Arial" w:hAnsi="Arial"/>
+                <w:b/>
+                <w:bCs/>
+                <w:sz w:val="20"/>
+                <w:szCs w:val="20"/>
+              </w:rPr>
+              <w:t>Наименование технологического процесса</w:t>
+            </w:r>
+          </w:p>
+        </w:tc>
+        <w:tc>
+          <w:tcPr>
+            <w:tcW w:w="2880" w:type="dxa"/>
+            <w:tcBorders>
+              <w:top w:val="single" w:sz="2" w:space="0" w:color="000000"/>
+              <w:left w:val="single" w:sz="2" w:space="0" w:color="000000"/>
+              <w:bottom w:val="single" w:sz="2" w:space="0" w:color="000000"/>
+              <w:right w:val="single" w:sz="2" w:space="0" w:color="000000"/>
+            </w:tcBorders>
+          </w:tcPr>
+          <w:p>
+            <w:pPr>
+              <w:pStyle w:val="Style23"/>
+              <w:spacing w:before="0" w:after="200"/>
+              <w:rPr>
+                <w:rFonts w:ascii="Arial" w:hAnsi="Arial"/>
+                <w:b/>
+                <w:b/>
+                <w:bCs/>
+                <w:sz w:val="20"/>
+                <w:szCs w:val="20"/>
+              </w:rPr>
+            </w:pPr>
+            <w:r>
+              <w:rPr>
+                <w:rFonts w:ascii="Arial" w:hAnsi="Arial"/>
+                <w:b/>
+                <w:bCs/>
+                <w:sz w:val="20"/>
+                <w:szCs w:val="20"/>
+              </w:rPr>
+              <w:t>Перечень опасных свойств отходов</w:t>
+            </w:r>
+          </w:p>
+        </w:tc>
+      </w:tr>
+      <w:tr>
+        <w:trPr/>
+        <w:tc>
+          <w:tcPr>
+            <w:tcW w:w="2880" w:type="dxa"/>
+            <w:tcBorders>
+              <w:left w:val="single" w:sz="2" w:space="0" w:color="000000"/>
+              <w:bottom w:val="single" w:sz="2" w:space="0" w:color="000000"/>
+            </w:tcBorders>
+          </w:tcPr>
+          <w:p>
+            <w:pPr>
+              <w:pStyle w:val="Normal"/>
+              <w:bidi w:val="0"/>
+              <w:spacing w:before="0" w:after="200"/>
+              <w:rPr>
+                <w:rFonts w:ascii="Arial" w:hAnsi="Arial"/>
+                <w:sz w:val="20"/>
+                <w:szCs w:val="20"/>
+              </w:rPr>
+            </w:pPr>
+            <w:r>
+              <w:rPr>
+                <w:rFonts w:eastAsia="Arial" w:ascii="Arial" w:hAnsi="Arial"/>
+                <w:sz w:val="20"/>
+                <w:szCs w:val="20"/>
+                <w:lang w:val="en-US" w:eastAsia="zh-CN"/>
+              </w:rPr>
+              <w:t>{#wastesOrigin}</w:t>
+            </w:r>
+            <w:r>
+              <w:rPr>
+                <w:rFonts w:eastAsia="Arial" w:ascii="Arial" w:hAnsi="Arial"/>
+                <w:sz w:val="20"/>
+                <w:szCs w:val="20"/>
+                <w:lang w:val="en-US" w:eastAsia="zh-CN"/>
+              </w:rPr>
+              <w:t>{</w:t>
+            </w:r>
+            <w:r>
+              <w:rPr>
+                <w:rFonts w:eastAsia="Arial" w:ascii="Arial" w:hAnsi="Arial"/>
+                <w:sz w:val="20"/>
+                <w:szCs w:val="20"/>
+                <w:lang w:val="en-US" w:eastAsia="zh-CN"/>
+              </w:rPr>
+              <w:t>hazardProperty}</w:t>
+            </w:r>
+          </w:p>
+        </w:tc>
+        <w:tc>
+          <w:tcPr>
+            <w:tcW w:w="2880" w:type="dxa"/>
+            <w:tcBorders>
+              <w:left w:val="single" w:sz="2" w:space="0" w:color="000000"/>
+              <w:bottom w:val="single" w:sz="2" w:space="0" w:color="000000"/>
+            </w:tcBorders>
+          </w:tcPr>
+          <w:p>
+            <w:pPr>
+              <w:pStyle w:val="Normal"/>
+              <w:bidi w:val="0"/>
+              <w:spacing w:before="0" w:after="200"/>
+              <w:rPr>
+                <w:rFonts w:ascii="Arial" w:hAnsi="Arial"/>
+                <w:sz w:val="20"/>
+                <w:szCs w:val="20"/>
+              </w:rPr>
+            </w:pPr>
+            <w:r>
+              <w:rPr>
+                <w:rFonts w:eastAsia="Arial" w:ascii="Arial" w:hAnsi="Arial"/>
+                <w:sz w:val="20"/>
+                <w:szCs w:val="20"/>
+                <w:lang w:val="en-US" w:eastAsia="zh-CN"/>
+              </w:rPr>
+              <w:t>{processName}</w:t>
+            </w:r>
+          </w:p>
+        </w:tc>
+        <w:tc>
+          <w:tcPr>
+            <w:tcW w:w="2880" w:type="dxa"/>
+            <w:tcBorders>
+              <w:left w:val="single" w:sz="2" w:space="0" w:color="000000"/>
+              <w:bottom w:val="single" w:sz="2" w:space="0" w:color="000000"/>
+              <w:right w:val="single" w:sz="2" w:space="0" w:color="000000"/>
+            </w:tcBorders>
+          </w:tcPr>
+          <w:p>
+            <w:pPr>
+              <w:pStyle w:val="Normal"/>
+              <w:bidi w:val="0"/>
+              <w:spacing w:before="0" w:after="200"/>
+              <w:rPr>
+                <w:rFonts w:ascii="Arial" w:hAnsi="Arial"/>
+                <w:sz w:val="20"/>
+                <w:szCs w:val="20"/>
+              </w:rPr>
+            </w:pPr>
+            <w:r>
+              <w:rPr>
+                <w:rFonts w:eastAsia="Arial" w:ascii="Arial" w:hAnsi="Arial"/>
+                <w:sz w:val="20"/>
+                <w:szCs w:val="20"/>
+                <w:lang w:val="en-US" w:eastAsia="zh-CN"/>
+              </w:rPr>
+              <w:t>{wasteSource}{/wastesOrigin}</w:t>
+            </w:r>
+          </w:p>
+        </w:tc>
+      </w:tr>
+    </w:tbl>
+    <w:p>
+      <w:pPr>
+        <w:pStyle w:val="Normal"/>
+        <w:bidi w:val="0"/>
+        <w:rPr>
           <w:rFonts w:ascii="Arial" w:hAnsi="Arial" w:eastAsia="Arial"/>
           <w:sz w:val="20"/>
           <w:szCs w:val="20"/>
@@ -246,7 +495,32 @@
         </w:rPr>
       </w:pPr>
       <w:r>
-        <w:rPr/>
+        <w:rPr>
+          <w:rFonts w:eastAsia="Arial" w:ascii="Arial" w:hAnsi="Arial"/>
+          <w:sz w:val="20"/>
+          <w:szCs w:val="20"/>
+          <w:lang w:val="en-US" w:eastAsia="zh-CN"/>
+        </w:rPr>
+      </w:r>
+    </w:p>
+    <w:p>
+      <w:pPr>
+        <w:pStyle w:val="Normal"/>
+        <w:bidi w:val="0"/>
+        <w:rPr>
+          <w:rFonts w:ascii="Arial" w:hAnsi="Arial" w:eastAsia="Arial"/>
+          <w:sz w:val="20"/>
+          <w:szCs w:val="20"/>
+          <w:lang w:val="en-US" w:eastAsia="zh-CN"/>
+        </w:rPr>
+      </w:pPr>
+      <w:r>
+        <w:rPr>
+          <w:rFonts w:eastAsia="Arial" w:ascii="Arial" w:hAnsi="Arial"/>
+          <w:sz w:val="20"/>
+          <w:szCs w:val="20"/>
+          <w:lang w:val="en-US" w:eastAsia="zh-CN"/>
+        </w:rPr>
       </w:r>
     </w:p>
     <w:p>

</xml_diff>

<commit_message>
haz waste passport 100%
</commit_message>
<xml_diff>
--- a/public/templates/wtn.docx
+++ b/public/templates/wtn.docx
@@ -24,7 +24,7 @@
           <w:szCs w:val="20"/>
           <w:lang w:val="en-US" w:eastAsia="en-US" w:bidi="ar-SA"/>
         </w:rPr>
-        <w:t>Детали накладной на отходы</w:t>
+        <w:t>Паспорт опасных отходов</w:t>
       </w:r>
     </w:p>
     <w:p>
@@ -112,6 +112,17 @@
       <w:r>
         <w:rPr>
           <w:rFonts w:eastAsia="Arial" w:ascii="Arial" w:hAnsi="Arial"/>
+          <w:b w:val="false"/>
+          <w:bCs w:val="false"/>
+          <w:sz w:val="20"/>
+          <w:szCs w:val="20"/>
+          <w:lang w:val="en-US" w:eastAsia="zh-CN"/>
+        </w:rPr>
+        <w:t xml:space="preserve">{#companyInfo} </w:t>
+      </w:r>
+      <w:r>
+        <w:rPr>
+          <w:rFonts w:eastAsia="Arial" w:ascii="Arial" w:hAnsi="Arial"/>
           <w:sz w:val="20"/>
           <w:szCs w:val="20"/>
           <w:lang w:val="en-US" w:eastAsia="zh-CN"/>
@@ -150,22 +161,40 @@
           <w:rFonts w:eastAsia="Arial" w:ascii="Arial" w:hAnsi="Arial"/>
           <w:b/>
           <w:bCs/>
-          <w:i w:val="false"/>
-          <w:color w:val="000000"/>
-          <w:sz w:val="20"/>
-          <w:szCs w:val="20"/>
-          <w:lang w:val="en-US" w:eastAsia="zh-CN"/>
-        </w:rPr>
-        <w:t>Количество переданных отходов</w:t>
-      </w:r>
-      <w:r>
-        <w:rPr>
-          <w:rFonts w:eastAsia="Arial" w:ascii="Arial" w:hAnsi="Arial"/>
-          <w:sz w:val="20"/>
-          <w:szCs w:val="20"/>
-          <w:lang w:val="en-US" w:eastAsia="zh-CN"/>
-        </w:rPr>
-        <w:t>: {amount}, тонн</w:t>
+          <w:sz w:val="20"/>
+          <w:szCs w:val="20"/>
+          <w:lang w:val="en-US" w:eastAsia="zh-CN"/>
+        </w:rPr>
+        <w:t xml:space="preserve">БИН: </w:t>
+      </w:r>
+      <w:r>
+        <w:rPr>
+          <w:rFonts w:eastAsia="Arial" w:ascii="Arial" w:hAnsi="Arial"/>
+          <w:sz w:val="20"/>
+          <w:szCs w:val="20"/>
+          <w:lang w:val="en-US" w:eastAsia="zh-CN"/>
+        </w:rPr>
+        <w:t>{companyB</w:t>
+      </w:r>
+      <w:r>
+        <w:rPr>
+          <w:rFonts w:eastAsia="Arial" w:cs="Times New Roman" w:ascii="Arial" w:hAnsi="Arial"/>
+          <w:color w:val="auto"/>
+          <w:kern w:val="0"/>
+          <w:sz w:val="20"/>
+          <w:szCs w:val="20"/>
+          <w:lang w:val="en-US" w:eastAsia="zh-CN" w:bidi="ar-SA"/>
+        </w:rPr>
+        <w:t>in</w:t>
+      </w:r>
+      <w:r>
+        <w:rPr>
+          <w:rFonts w:eastAsia="Arial" w:ascii="Arial" w:hAnsi="Arial"/>
+          <w:sz w:val="20"/>
+          <w:szCs w:val="20"/>
+          <w:lang w:val="en-US" w:eastAsia="zh-CN"/>
+        </w:rPr>
+        <w:t xml:space="preserve">} </w:t>
       </w:r>
     </w:p>
     <w:p>
@@ -183,38 +212,36 @@
           <w:szCs w:val="20"/>
           <w:lang w:val="en-US" w:eastAsia="zh-CN"/>
         </w:rPr>
-        <w:t>Дата</w:t>
-      </w:r>
-      <w:r>
-        <w:rPr>
-          <w:rFonts w:eastAsia="Arial" w:ascii="Arial" w:hAnsi="Arial"/>
-          <w:sz w:val="20"/>
-          <w:szCs w:val="20"/>
-          <w:lang w:val="en-US" w:eastAsia="zh-CN"/>
-        </w:rPr>
-        <w:t>: {date}</w:t>
-      </w:r>
-    </w:p>
-    <w:p>
-      <w:pPr>
-        <w:pStyle w:val="Normal"/>
-        <w:bidi w:val="0"/>
-        <w:rPr>
-          <w:b/>
-          <w:b/>
-          <w:bCs/>
-        </w:rPr>
-      </w:pPr>
-      <w:r>
-        <w:rPr>
-          <w:rFonts w:eastAsia="Arial" w:ascii="Arial" w:hAnsi="Arial"/>
-          <w:b/>
-          <w:bCs/>
-          <w:sz w:val="20"/>
-          <w:szCs w:val="20"/>
-          <w:lang w:val="en-US" w:eastAsia="zh-CN"/>
-        </w:rPr>
-        <w:t>Происхождение отходов:</w:t>
+        <w:t xml:space="preserve">Местонахождение: </w:t>
+      </w:r>
+      <w:r>
+        <w:rPr>
+          <w:rFonts w:eastAsia="Arial" w:ascii="Arial" w:hAnsi="Arial"/>
+          <w:sz w:val="20"/>
+          <w:szCs w:val="20"/>
+          <w:lang w:val="en-US" w:eastAsia="zh-CN"/>
+        </w:rPr>
+        <w:t>{company</w:t>
+      </w:r>
+      <w:r>
+        <w:rPr>
+          <w:rFonts w:eastAsia="Arial" w:cs="Times New Roman" w:ascii="Arial" w:hAnsi="Arial"/>
+          <w:color w:val="auto"/>
+          <w:kern w:val="0"/>
+          <w:sz w:val="20"/>
+          <w:szCs w:val="20"/>
+          <w:lang w:val="en-US" w:eastAsia="zh-CN" w:bidi="ar-SA"/>
+        </w:rPr>
+        <w:t>Address</w:t>
+      </w:r>
+      <w:r>
+        <w:rPr>
+          <w:rFonts w:eastAsia="Arial" w:ascii="Arial" w:hAnsi="Arial"/>
+          <w:sz w:val="20"/>
+          <w:szCs w:val="20"/>
+          <w:lang w:val="en-US" w:eastAsia="zh-CN"/>
+        </w:rPr>
+        <w:t xml:space="preserve">} </w:t>
       </w:r>
     </w:p>
     <w:tbl>
@@ -239,197 +266,188 @@
         <w:tc>
           <w:tcPr>
             <w:tcW w:w="2880" w:type="dxa"/>
-            <w:tcBorders>
-              <w:top w:val="single" w:sz="2" w:space="0" w:color="000000"/>
-              <w:left w:val="single" w:sz="2" w:space="0" w:color="000000"/>
-              <w:bottom w:val="single" w:sz="2" w:space="0" w:color="000000"/>
-            </w:tcBorders>
-          </w:tcPr>
-          <w:p>
-            <w:pPr>
-              <w:pStyle w:val="Style23"/>
-              <w:spacing w:before="0" w:after="200"/>
-              <w:rPr>
-                <w:rFonts w:ascii="Arial" w:hAnsi="Arial"/>
-                <w:b/>
-                <w:b/>
-                <w:bCs/>
-                <w:sz w:val="20"/>
-                <w:szCs w:val="20"/>
-              </w:rPr>
-            </w:pPr>
-            <w:r>
-              <w:rPr>
-                <w:rFonts w:ascii="Arial" w:hAnsi="Arial"/>
-                <w:b/>
-                <w:bCs/>
-                <w:sz w:val="20"/>
-                <w:szCs w:val="20"/>
-              </w:rPr>
-              <w:t>Перечень и наименование исходных материалов, из которых образовались отходы</w:t>
-            </w:r>
-          </w:p>
-        </w:tc>
-        <w:tc>
-          <w:tcPr>
-            <w:tcW w:w="2880" w:type="dxa"/>
-            <w:tcBorders>
-              <w:top w:val="single" w:sz="2" w:space="0" w:color="000000"/>
-              <w:left w:val="single" w:sz="2" w:space="0" w:color="000000"/>
-              <w:bottom w:val="single" w:sz="2" w:space="0" w:color="000000"/>
-            </w:tcBorders>
-          </w:tcPr>
-          <w:p>
-            <w:pPr>
-              <w:pStyle w:val="Style23"/>
-              <w:spacing w:before="0" w:after="200"/>
-              <w:rPr>
-                <w:rFonts w:ascii="Arial" w:hAnsi="Arial"/>
-                <w:b/>
-                <w:b/>
-                <w:bCs/>
-                <w:sz w:val="20"/>
-                <w:szCs w:val="20"/>
-              </w:rPr>
-            </w:pPr>
-            <w:r>
-              <w:rPr>
-                <w:rFonts w:ascii="Arial" w:hAnsi="Arial"/>
-                <w:b/>
-                <w:bCs/>
-                <w:sz w:val="20"/>
-                <w:szCs w:val="20"/>
-              </w:rPr>
-              <w:t>Наименование технологического процесса</w:t>
-            </w:r>
-          </w:p>
-        </w:tc>
-        <w:tc>
-          <w:tcPr>
-            <w:tcW w:w="2880" w:type="dxa"/>
-            <w:tcBorders>
-              <w:top w:val="single" w:sz="2" w:space="0" w:color="000000"/>
-              <w:left w:val="single" w:sz="2" w:space="0" w:color="000000"/>
-              <w:bottom w:val="single" w:sz="2" w:space="0" w:color="000000"/>
-              <w:right w:val="single" w:sz="2" w:space="0" w:color="000000"/>
-            </w:tcBorders>
-          </w:tcPr>
-          <w:p>
-            <w:pPr>
-              <w:pStyle w:val="Style23"/>
-              <w:spacing w:before="0" w:after="200"/>
-              <w:rPr>
-                <w:rFonts w:ascii="Arial" w:hAnsi="Arial"/>
-                <w:b/>
-                <w:b/>
-                <w:bCs/>
-                <w:sz w:val="20"/>
-                <w:szCs w:val="20"/>
-              </w:rPr>
-            </w:pPr>
-            <w:r>
-              <w:rPr>
-                <w:rFonts w:ascii="Arial" w:hAnsi="Arial"/>
-                <w:b/>
-                <w:bCs/>
-                <w:sz w:val="20"/>
-                <w:szCs w:val="20"/>
-              </w:rPr>
-              <w:t>Перечень опасных свойств отходов</w:t>
-            </w:r>
-          </w:p>
-        </w:tc>
-      </w:tr>
-      <w:tr>
-        <w:trPr/>
-        <w:tc>
-          <w:tcPr>
-            <w:tcW w:w="2880" w:type="dxa"/>
-            <w:tcBorders>
-              <w:left w:val="single" w:sz="2" w:space="0" w:color="000000"/>
-              <w:bottom w:val="single" w:sz="2" w:space="0" w:color="000000"/>
-            </w:tcBorders>
+            <w:tcBorders/>
           </w:tcPr>
           <w:p>
             <w:pPr>
               <w:pStyle w:val="Normal"/>
               <w:bidi w:val="0"/>
               <w:spacing w:before="0" w:after="200"/>
-              <w:rPr>
-                <w:rFonts w:ascii="Arial" w:hAnsi="Arial"/>
-                <w:sz w:val="20"/>
-                <w:szCs w:val="20"/>
-              </w:rPr>
+              <w:rPr/>
             </w:pPr>
             <w:r>
               <w:rPr>
                 <w:rFonts w:eastAsia="Arial" w:ascii="Arial" w:hAnsi="Arial"/>
+                <w:b/>
+                <w:bCs/>
                 <w:sz w:val="20"/>
                 <w:szCs w:val="20"/>
                 <w:lang w:val="en-US" w:eastAsia="zh-CN"/>
               </w:rPr>
-              <w:t>{#wastesOrigin}{hazardProperty}</w:t>
+              <w:t>Телефон:</w:t>
+            </w:r>
+            <w:r>
+              <w:rPr>
+                <w:rFonts w:eastAsia="Arial" w:ascii="Arial" w:hAnsi="Arial"/>
+                <w:sz w:val="20"/>
+                <w:szCs w:val="20"/>
+                <w:lang w:val="en-US" w:eastAsia="zh-CN"/>
+              </w:rPr>
+              <w:t xml:space="preserve"> {company</w:t>
+            </w:r>
+            <w:r>
+              <w:rPr>
+                <w:rFonts w:eastAsia="Arial" w:cs="Times New Roman" w:ascii="Arial" w:hAnsi="Arial"/>
+                <w:color w:val="auto"/>
+                <w:kern w:val="0"/>
+                <w:sz w:val="20"/>
+                <w:szCs w:val="20"/>
+                <w:lang w:val="en-US" w:eastAsia="zh-CN" w:bidi="ar-SA"/>
+              </w:rPr>
+              <w:t>Phone</w:t>
+            </w:r>
+            <w:r>
+              <w:rPr>
+                <w:rFonts w:eastAsia="Arial" w:ascii="Arial" w:hAnsi="Arial"/>
+                <w:sz w:val="20"/>
+                <w:szCs w:val="20"/>
+                <w:lang w:val="en-US" w:eastAsia="zh-CN"/>
+              </w:rPr>
+              <w:t xml:space="preserve">} </w:t>
             </w:r>
           </w:p>
         </w:tc>
         <w:tc>
           <w:tcPr>
             <w:tcW w:w="2880" w:type="dxa"/>
-            <w:tcBorders>
-              <w:left w:val="single" w:sz="2" w:space="0" w:color="000000"/>
-              <w:bottom w:val="single" w:sz="2" w:space="0" w:color="000000"/>
-            </w:tcBorders>
+            <w:tcBorders/>
           </w:tcPr>
           <w:p>
             <w:pPr>
               <w:pStyle w:val="Normal"/>
               <w:bidi w:val="0"/>
               <w:spacing w:before="0" w:after="200"/>
-              <w:rPr>
-                <w:rFonts w:ascii="Arial" w:hAnsi="Arial"/>
-                <w:sz w:val="20"/>
-                <w:szCs w:val="20"/>
-              </w:rPr>
-            </w:pPr>
+              <w:rPr/>
+            </w:pPr>
+            <w:r>
+              <w:rPr>
+                <w:rFonts w:eastAsia="Arial" w:cs="Times New Roman" w:ascii="Arial" w:hAnsi="Arial"/>
+                <w:b/>
+                <w:bCs/>
+                <w:color w:val="auto"/>
+                <w:kern w:val="0"/>
+                <w:sz w:val="20"/>
+                <w:szCs w:val="20"/>
+                <w:lang w:val="en-US" w:eastAsia="zh-CN" w:bidi="ar-SA"/>
+              </w:rPr>
+              <w:t>Факс</w:t>
+            </w:r>
             <w:r>
               <w:rPr>
                 <w:rFonts w:eastAsia="Arial" w:ascii="Arial" w:hAnsi="Arial"/>
+                <w:b/>
+                <w:bCs/>
                 <w:sz w:val="20"/>
                 <w:szCs w:val="20"/>
                 <w:lang w:val="en-US" w:eastAsia="zh-CN"/>
               </w:rPr>
-              <w:t>{processName}</w:t>
+              <w:t>:</w:t>
+            </w:r>
+            <w:r>
+              <w:rPr>
+                <w:rFonts w:eastAsia="Arial" w:ascii="Arial" w:hAnsi="Arial"/>
+                <w:sz w:val="20"/>
+                <w:szCs w:val="20"/>
+                <w:lang w:val="en-US" w:eastAsia="zh-CN"/>
+              </w:rPr>
+              <w:t xml:space="preserve"> {company</w:t>
+            </w:r>
+            <w:r>
+              <w:rPr>
+                <w:rFonts w:eastAsia="Arial" w:cs="Times New Roman" w:ascii="Arial" w:hAnsi="Arial"/>
+                <w:color w:val="auto"/>
+                <w:kern w:val="0"/>
+                <w:sz w:val="20"/>
+                <w:szCs w:val="20"/>
+                <w:lang w:val="en-US" w:eastAsia="zh-CN" w:bidi="ar-SA"/>
+              </w:rPr>
+              <w:t>Fax</w:t>
+            </w:r>
+            <w:r>
+              <w:rPr>
+                <w:rFonts w:eastAsia="Arial" w:ascii="Arial" w:hAnsi="Arial"/>
+                <w:sz w:val="20"/>
+                <w:szCs w:val="20"/>
+                <w:lang w:val="en-US" w:eastAsia="zh-CN"/>
+              </w:rPr>
+              <w:t xml:space="preserve">} </w:t>
             </w:r>
           </w:p>
         </w:tc>
         <w:tc>
           <w:tcPr>
             <w:tcW w:w="2880" w:type="dxa"/>
-            <w:tcBorders>
-              <w:left w:val="single" w:sz="2" w:space="0" w:color="000000"/>
-              <w:bottom w:val="single" w:sz="2" w:space="0" w:color="000000"/>
-              <w:right w:val="single" w:sz="2" w:space="0" w:color="000000"/>
-            </w:tcBorders>
+            <w:tcBorders/>
           </w:tcPr>
           <w:p>
             <w:pPr>
               <w:pStyle w:val="Normal"/>
               <w:bidi w:val="0"/>
               <w:spacing w:before="0" w:after="200"/>
-              <w:rPr>
-                <w:rFonts w:ascii="Arial" w:hAnsi="Arial"/>
-                <w:sz w:val="20"/>
-                <w:szCs w:val="20"/>
-              </w:rPr>
-            </w:pPr>
+              <w:rPr/>
+            </w:pPr>
+            <w:r>
+              <w:rPr>
+                <w:rFonts w:eastAsia="Arial" w:cs="Times New Roman" w:ascii="Arial" w:hAnsi="Arial"/>
+                <w:b/>
+                <w:bCs/>
+                <w:color w:val="auto"/>
+                <w:kern w:val="0"/>
+                <w:sz w:val="20"/>
+                <w:szCs w:val="20"/>
+                <w:lang w:val="en-US" w:eastAsia="zh-CN" w:bidi="ar-SA"/>
+              </w:rPr>
+              <w:t>E-mail</w:t>
+            </w:r>
             <w:r>
               <w:rPr>
                 <w:rFonts w:eastAsia="Arial" w:ascii="Arial" w:hAnsi="Arial"/>
+                <w:b/>
+                <w:bCs/>
                 <w:sz w:val="20"/>
                 <w:szCs w:val="20"/>
                 <w:lang w:val="en-US" w:eastAsia="zh-CN"/>
               </w:rPr>
-              <w:t>{wasteSource}{/wastesOrigin}</w:t>
+              <w:t>:</w:t>
+            </w:r>
+            <w:r>
+              <w:rPr>
+                <w:rFonts w:eastAsia="Arial" w:ascii="Arial" w:hAnsi="Arial"/>
+                <w:sz w:val="20"/>
+                <w:szCs w:val="20"/>
+                <w:lang w:val="en-US" w:eastAsia="zh-CN"/>
+              </w:rPr>
+              <w:t xml:space="preserve"> {company</w:t>
+            </w:r>
+            <w:r>
+              <w:rPr>
+                <w:rFonts w:eastAsia="Arial" w:cs="Times New Roman" w:ascii="Arial" w:hAnsi="Arial"/>
+                <w:color w:val="auto"/>
+                <w:kern w:val="0"/>
+                <w:sz w:val="20"/>
+                <w:szCs w:val="20"/>
+                <w:lang w:val="en-US" w:eastAsia="zh-CN" w:bidi="ar-SA"/>
+              </w:rPr>
+              <w:t>Email</w:t>
+            </w:r>
+            <w:r>
+              <w:rPr>
+                <w:rFonts w:eastAsia="Arial" w:ascii="Arial" w:hAnsi="Arial"/>
+                <w:sz w:val="20"/>
+                <w:szCs w:val="20"/>
+                <w:lang w:val="en-US" w:eastAsia="zh-CN"/>
+              </w:rPr>
+              <w:t xml:space="preserve">} </w:t>
             </w:r>
           </w:p>
         </w:tc>
@@ -441,50 +459,23 @@
         <w:bidi w:val="0"/>
         <w:rPr>
           <w:rFonts w:ascii="Arial" w:hAnsi="Arial" w:eastAsia="Arial"/>
-          <w:sz w:val="20"/>
-          <w:szCs w:val="20"/>
-          <w:lang w:val="en-US" w:eastAsia="zh-CN"/>
-        </w:rPr>
-      </w:pPr>
-      <w:r>
-        <w:rPr>
-          <w:rFonts w:eastAsia="Arial" w:ascii="Arial" w:hAnsi="Arial"/>
-          <w:sz w:val="20"/>
-          <w:szCs w:val="20"/>
-          <w:lang w:val="en-US" w:eastAsia="zh-CN"/>
-        </w:rPr>
-      </w:r>
-    </w:p>
-    <w:p>
-      <w:pPr>
-        <w:pStyle w:val="Normal"/>
-        <w:bidi w:val="0"/>
-        <w:rPr>
-          <w:rFonts w:ascii="Arial" w:hAnsi="Arial" w:eastAsia="Arial"/>
-          <w:sz w:val="20"/>
-          <w:szCs w:val="20"/>
-          <w:lang w:val="en-US" w:eastAsia="zh-CN"/>
-        </w:rPr>
-      </w:pPr>
-      <w:r>
-        <w:rPr>
-          <w:rFonts w:eastAsia="Arial" w:ascii="Arial" w:hAnsi="Arial"/>
+          <w:b/>
           <w:b/>
           <w:bCs/>
-          <w:sz w:val="20"/>
-          <w:szCs w:val="20"/>
-          <w:lang w:val="en-US" w:eastAsia="zh-CN"/>
-        </w:rPr>
-        <w:t>Рекомендуемый способ переработки отходов</w:t>
-      </w:r>
-      <w:r>
-        <w:rPr>
-          <w:rFonts w:eastAsia="Arial" w:ascii="Arial" w:hAnsi="Arial"/>
-          <w:sz w:val="20"/>
-          <w:szCs w:val="20"/>
-          <w:lang w:val="en-US" w:eastAsia="zh-CN"/>
-        </w:rPr>
-        <w:t>: {recyclingType}</w:t>
+          <w:sz w:val="12"/>
+          <w:szCs w:val="12"/>
+          <w:lang w:val="en-US" w:eastAsia="zh-CN"/>
+        </w:rPr>
+      </w:pPr>
+      <w:r>
+        <w:rPr>
+          <w:rFonts w:eastAsia="Arial" w:ascii="Arial" w:hAnsi="Arial"/>
+          <w:b/>
+          <w:bCs/>
+          <w:sz w:val="12"/>
+          <w:szCs w:val="12"/>
+          <w:lang w:val="en-US" w:eastAsia="zh-CN"/>
+        </w:rPr>
       </w:r>
     </w:p>
     <w:p>
@@ -502,16 +493,974 @@
           <w:szCs w:val="20"/>
           <w:lang w:val="en-US" w:eastAsia="zh-CN"/>
         </w:rPr>
-        <w:t>Необходимые меры предосторожности при обращении с отходами</w:t>
-      </w:r>
-      <w:r>
-        <w:rPr>
-          <w:rFonts w:eastAsia="Arial" w:ascii="Arial" w:hAnsi="Arial"/>
-          <w:sz w:val="20"/>
-          <w:szCs w:val="20"/>
-          <w:lang w:val="en-US" w:eastAsia="zh-CN"/>
-        </w:rPr>
-        <w:t>: {precaution}</w:t>
+        <w:t xml:space="preserve">Расчетный счет № </w:t>
+      </w:r>
+      <w:r>
+        <w:rPr>
+          <w:rFonts w:eastAsia="Arial" w:ascii="Arial" w:hAnsi="Arial"/>
+          <w:b w:val="false"/>
+          <w:bCs w:val="false"/>
+          <w:sz w:val="20"/>
+          <w:szCs w:val="20"/>
+          <w:lang w:val="en-US" w:eastAsia="zh-CN"/>
+        </w:rPr>
+        <w:t>{companyBankAccount}</w:t>
+      </w:r>
+      <w:r>
+        <w:rPr>
+          <w:rFonts w:eastAsia="Arial" w:ascii="Arial" w:hAnsi="Arial"/>
+          <w:sz w:val="20"/>
+          <w:szCs w:val="20"/>
+          <w:lang w:val="en-US" w:eastAsia="zh-CN"/>
+        </w:rPr>
+        <w:t xml:space="preserve"> </w:t>
+      </w:r>
+      <w:r>
+        <w:rPr>
+          <w:rFonts w:eastAsia="Arial" w:ascii="Arial" w:hAnsi="Arial"/>
+          <w:b/>
+          <w:bCs/>
+          <w:sz w:val="20"/>
+          <w:szCs w:val="20"/>
+          <w:lang w:val="en-US" w:eastAsia="zh-CN"/>
+        </w:rPr>
+        <w:t xml:space="preserve">в </w:t>
+      </w:r>
+      <w:r>
+        <w:rPr>
+          <w:rFonts w:eastAsia="Arial" w:ascii="Arial" w:hAnsi="Arial"/>
+          <w:b w:val="false"/>
+          <w:bCs w:val="false"/>
+          <w:sz w:val="20"/>
+          <w:szCs w:val="20"/>
+          <w:lang w:val="en-US" w:eastAsia="zh-CN"/>
+        </w:rPr>
+        <w:t xml:space="preserve">{companyBank} </w:t>
+      </w:r>
+      <w:r>
+        <w:rPr>
+          <w:rFonts w:eastAsia="Arial" w:ascii="Arial" w:hAnsi="Arial"/>
+          <w:sz w:val="20"/>
+          <w:szCs w:val="20"/>
+          <w:lang w:val="en-US" w:eastAsia="zh-CN"/>
+        </w:rPr>
+        <w:t>{/companyInfo}</w:t>
+      </w:r>
+    </w:p>
+    <w:p>
+      <w:pPr>
+        <w:pStyle w:val="Normal"/>
+        <w:bidi w:val="0"/>
+        <w:rPr>
+          <w:b/>
+          <w:b/>
+          <w:bCs/>
+        </w:rPr>
+      </w:pPr>
+      <w:r>
+        <w:rPr>
+          <w:rFonts w:eastAsia="Arial" w:ascii="Arial" w:hAnsi="Arial"/>
+          <w:b/>
+          <w:bCs/>
+          <w:sz w:val="20"/>
+          <w:szCs w:val="20"/>
+          <w:lang w:val="en-US" w:eastAsia="zh-CN"/>
+        </w:rPr>
+        <w:t>Происхождение отходов:</w:t>
+      </w:r>
+    </w:p>
+    <w:tbl>
+      <w:tblPr>
+        <w:tblW w:w="8640" w:type="dxa"/>
+        <w:jc w:val="left"/>
+        <w:tblInd w:w="55" w:type="dxa"/>
+        <w:tblCellMar>
+          <w:top w:w="55" w:type="dxa"/>
+          <w:left w:w="55" w:type="dxa"/>
+          <w:bottom w:w="55" w:type="dxa"/>
+          <w:right w:w="55" w:type="dxa"/>
+        </w:tblCellMar>
+      </w:tblPr>
+      <w:tblGrid>
+        <w:gridCol w:w="2713"/>
+        <w:gridCol w:w="2102"/>
+        <w:gridCol w:w="2446"/>
+        <w:gridCol w:w="1378"/>
+      </w:tblGrid>
+      <w:tr>
+        <w:trPr>
+          <w:trHeight w:val="1245" w:hRule="atLeast"/>
+        </w:trPr>
+        <w:tc>
+          <w:tcPr>
+            <w:tcW w:w="2713" w:type="dxa"/>
+            <w:tcBorders>
+              <w:top w:val="single" w:sz="2" w:space="0" w:color="000000"/>
+              <w:left w:val="single" w:sz="2" w:space="0" w:color="000000"/>
+              <w:bottom w:val="single" w:sz="2" w:space="0" w:color="000000"/>
+            </w:tcBorders>
+          </w:tcPr>
+          <w:p>
+            <w:pPr>
+              <w:pStyle w:val="Style23"/>
+              <w:spacing w:before="0" w:after="200"/>
+              <w:rPr>
+                <w:rFonts w:ascii="Arial" w:hAnsi="Arial"/>
+                <w:b/>
+                <w:b/>
+                <w:bCs/>
+                <w:sz w:val="20"/>
+                <w:szCs w:val="20"/>
+              </w:rPr>
+            </w:pPr>
+            <w:r>
+              <w:rPr>
+                <w:rFonts w:ascii="Arial" w:hAnsi="Arial"/>
+                <w:b/>
+                <w:bCs/>
+                <w:sz w:val="20"/>
+                <w:szCs w:val="20"/>
+              </w:rPr>
+              <w:t>Перечень и наименование исходных материалов, из которых образовались отходы</w:t>
+            </w:r>
+          </w:p>
+        </w:tc>
+        <w:tc>
+          <w:tcPr>
+            <w:tcW w:w="2102" w:type="dxa"/>
+            <w:tcBorders>
+              <w:top w:val="single" w:sz="2" w:space="0" w:color="000000"/>
+              <w:left w:val="single" w:sz="2" w:space="0" w:color="000000"/>
+              <w:bottom w:val="single" w:sz="2" w:space="0" w:color="000000"/>
+            </w:tcBorders>
+          </w:tcPr>
+          <w:p>
+            <w:pPr>
+              <w:pStyle w:val="Style23"/>
+              <w:spacing w:before="0" w:after="200"/>
+              <w:rPr>
+                <w:rFonts w:ascii="Arial" w:hAnsi="Arial"/>
+                <w:b/>
+                <w:b/>
+                <w:bCs/>
+                <w:sz w:val="20"/>
+                <w:szCs w:val="20"/>
+              </w:rPr>
+            </w:pPr>
+            <w:r>
+              <w:rPr>
+                <w:rFonts w:ascii="Arial" w:hAnsi="Arial"/>
+                <w:b/>
+                <w:bCs/>
+                <w:sz w:val="20"/>
+                <w:szCs w:val="20"/>
+              </w:rPr>
+              <w:t>Наименование технологического процесса</w:t>
+            </w:r>
+          </w:p>
+        </w:tc>
+        <w:tc>
+          <w:tcPr>
+            <w:tcW w:w="2446" w:type="dxa"/>
+            <w:tcBorders>
+              <w:top w:val="single" w:sz="2" w:space="0" w:color="000000"/>
+              <w:left w:val="single" w:sz="2" w:space="0" w:color="000000"/>
+              <w:bottom w:val="single" w:sz="2" w:space="0" w:color="000000"/>
+            </w:tcBorders>
+          </w:tcPr>
+          <w:p>
+            <w:pPr>
+              <w:pStyle w:val="Style23"/>
+              <w:spacing w:before="0" w:after="200"/>
+              <w:rPr>
+                <w:rFonts w:ascii="Arial" w:hAnsi="Arial"/>
+                <w:b/>
+                <w:b/>
+                <w:bCs/>
+                <w:sz w:val="20"/>
+                <w:szCs w:val="20"/>
+              </w:rPr>
+            </w:pPr>
+            <w:r>
+              <w:rPr>
+                <w:rFonts w:ascii="Arial" w:hAnsi="Arial"/>
+                <w:b/>
+                <w:bCs/>
+                <w:sz w:val="20"/>
+                <w:szCs w:val="20"/>
+              </w:rPr>
+              <w:t>Перечень опасных свойств отходов</w:t>
+            </w:r>
+          </w:p>
+        </w:tc>
+        <w:tc>
+          <w:tcPr>
+            <w:tcW w:w="1378" w:type="dxa"/>
+            <w:tcBorders>
+              <w:top w:val="single" w:sz="2" w:space="0" w:color="000000"/>
+              <w:left w:val="single" w:sz="2" w:space="0" w:color="000000"/>
+              <w:bottom w:val="single" w:sz="2" w:space="0" w:color="000000"/>
+              <w:right w:val="single" w:sz="2" w:space="0" w:color="000000"/>
+            </w:tcBorders>
+          </w:tcPr>
+          <w:p>
+            <w:pPr>
+              <w:pStyle w:val="Style23"/>
+              <w:spacing w:before="0" w:after="200"/>
+              <w:rPr>
+                <w:rFonts w:ascii="Arial" w:hAnsi="Arial"/>
+                <w:b/>
+                <w:b/>
+                <w:bCs/>
+                <w:sz w:val="20"/>
+                <w:szCs w:val="20"/>
+              </w:rPr>
+            </w:pPr>
+            <w:r>
+              <w:rPr>
+                <w:rFonts w:ascii="Arial" w:hAnsi="Arial"/>
+                <w:b/>
+                <w:bCs/>
+                <w:sz w:val="20"/>
+                <w:szCs w:val="20"/>
+              </w:rPr>
+              <w:t>Количество переданных отходов, тонн</w:t>
+            </w:r>
+          </w:p>
+        </w:tc>
+      </w:tr>
+      <w:tr>
+        <w:trPr/>
+        <w:tc>
+          <w:tcPr>
+            <w:tcW w:w="2713" w:type="dxa"/>
+            <w:tcBorders>
+              <w:left w:val="single" w:sz="2" w:space="0" w:color="000000"/>
+              <w:bottom w:val="single" w:sz="2" w:space="0" w:color="000000"/>
+            </w:tcBorders>
+          </w:tcPr>
+          <w:p>
+            <w:pPr>
+              <w:pStyle w:val="Normal"/>
+              <w:bidi w:val="0"/>
+              <w:spacing w:before="0" w:after="200"/>
+              <w:rPr>
+                <w:rFonts w:ascii="Arial" w:hAnsi="Arial"/>
+                <w:sz w:val="20"/>
+                <w:szCs w:val="20"/>
+              </w:rPr>
+            </w:pPr>
+            <w:r>
+              <w:rPr>
+                <w:rFonts w:eastAsia="Arial" w:ascii="Arial" w:hAnsi="Arial"/>
+                <w:sz w:val="20"/>
+                <w:szCs w:val="20"/>
+                <w:lang w:val="en-US" w:eastAsia="zh-CN"/>
+              </w:rPr>
+              <w:t>{#wastesOrigin}{wasteSource}</w:t>
+            </w:r>
+          </w:p>
+        </w:tc>
+        <w:tc>
+          <w:tcPr>
+            <w:tcW w:w="2102" w:type="dxa"/>
+            <w:tcBorders>
+              <w:left w:val="single" w:sz="2" w:space="0" w:color="000000"/>
+              <w:bottom w:val="single" w:sz="2" w:space="0" w:color="000000"/>
+            </w:tcBorders>
+          </w:tcPr>
+          <w:p>
+            <w:pPr>
+              <w:pStyle w:val="Normal"/>
+              <w:bidi w:val="0"/>
+              <w:spacing w:before="0" w:after="200"/>
+              <w:rPr>
+                <w:rFonts w:ascii="Arial" w:hAnsi="Arial"/>
+                <w:sz w:val="20"/>
+                <w:szCs w:val="20"/>
+              </w:rPr>
+            </w:pPr>
+            <w:r>
+              <w:rPr>
+                <w:rFonts w:eastAsia="Arial" w:ascii="Arial" w:hAnsi="Arial"/>
+                <w:sz w:val="20"/>
+                <w:szCs w:val="20"/>
+                <w:lang w:val="en-US" w:eastAsia="zh-CN"/>
+              </w:rPr>
+              <w:t>{processName}</w:t>
+            </w:r>
+          </w:p>
+        </w:tc>
+        <w:tc>
+          <w:tcPr>
+            <w:tcW w:w="2446" w:type="dxa"/>
+            <w:tcBorders>
+              <w:left w:val="single" w:sz="2" w:space="0" w:color="000000"/>
+              <w:bottom w:val="single" w:sz="2" w:space="0" w:color="000000"/>
+            </w:tcBorders>
+          </w:tcPr>
+          <w:p>
+            <w:pPr>
+              <w:pStyle w:val="Normal"/>
+              <w:bidi w:val="0"/>
+              <w:spacing w:before="0" w:after="200"/>
+              <w:rPr>
+                <w:rFonts w:ascii="Arial" w:hAnsi="Arial"/>
+                <w:sz w:val="20"/>
+                <w:szCs w:val="20"/>
+              </w:rPr>
+            </w:pPr>
+            <w:r>
+              <w:rPr>
+                <w:rFonts w:eastAsia="Arial" w:ascii="Arial" w:hAnsi="Arial"/>
+                <w:sz w:val="20"/>
+                <w:szCs w:val="20"/>
+                <w:lang w:val="en-US" w:eastAsia="zh-CN"/>
+              </w:rPr>
+              <w:t>{wasteSource}{/wastesOrigin}</w:t>
+            </w:r>
+          </w:p>
+        </w:tc>
+        <w:tc>
+          <w:tcPr>
+            <w:tcW w:w="1378" w:type="dxa"/>
+            <w:tcBorders>
+              <w:left w:val="single" w:sz="2" w:space="0" w:color="000000"/>
+              <w:bottom w:val="single" w:sz="2" w:space="0" w:color="000000"/>
+              <w:right w:val="single" w:sz="2" w:space="0" w:color="000000"/>
+            </w:tcBorders>
+          </w:tcPr>
+          <w:p>
+            <w:pPr>
+              <w:pStyle w:val="Normal"/>
+              <w:bidi w:val="0"/>
+              <w:spacing w:before="0" w:after="200"/>
+              <w:jc w:val="right"/>
+              <w:rPr>
+                <w:rFonts w:ascii="Arial" w:hAnsi="Arial"/>
+                <w:sz w:val="20"/>
+                <w:szCs w:val="20"/>
+              </w:rPr>
+            </w:pPr>
+            <w:r>
+              <w:rPr>
+                <w:rFonts w:eastAsia="Arial" w:ascii="Arial" w:hAnsi="Arial"/>
+                <w:sz w:val="20"/>
+                <w:szCs w:val="20"/>
+                <w:lang w:val="en-US" w:eastAsia="zh-CN"/>
+              </w:rPr>
+              <w:t>{amount}</w:t>
+            </w:r>
+          </w:p>
+        </w:tc>
+      </w:tr>
+    </w:tbl>
+    <w:p>
+      <w:pPr>
+        <w:pStyle w:val="Normal"/>
+        <w:bidi w:val="0"/>
+        <w:rPr>
+          <w:rFonts w:ascii="Arial" w:hAnsi="Arial" w:eastAsia="Arial"/>
+          <w:sz w:val="20"/>
+          <w:szCs w:val="20"/>
+          <w:lang w:val="en-US" w:eastAsia="zh-CN"/>
+        </w:rPr>
+      </w:pPr>
+      <w:r>
+        <w:rPr>
+          <w:rFonts w:eastAsia="Arial" w:ascii="Arial" w:hAnsi="Arial"/>
+          <w:sz w:val="20"/>
+          <w:szCs w:val="20"/>
+          <w:lang w:val="en-US" w:eastAsia="zh-CN"/>
+        </w:rPr>
+      </w:r>
+    </w:p>
+    <w:p>
+      <w:pPr>
+        <w:pStyle w:val="Normal"/>
+        <w:bidi w:val="0"/>
+        <w:rPr>
+          <w:b/>
+          <w:b/>
+          <w:bCs/>
+        </w:rPr>
+      </w:pPr>
+      <w:r>
+        <w:rPr>
+          <w:rFonts w:eastAsia="Arial" w:ascii="Arial" w:hAnsi="Arial"/>
+          <w:b/>
+          <w:bCs/>
+          <w:sz w:val="20"/>
+          <w:szCs w:val="20"/>
+          <w:lang w:val="en-US" w:eastAsia="zh-CN"/>
+        </w:rPr>
+        <w:t>Химический состав отходов и описание опасных свойств их компонентов:</w:t>
+      </w:r>
+    </w:p>
+    <w:tbl>
+      <w:tblPr>
+        <w:tblW w:w="8640" w:type="dxa"/>
+        <w:jc w:val="left"/>
+        <w:tblInd w:w="55" w:type="dxa"/>
+        <w:tblCellMar>
+          <w:top w:w="55" w:type="dxa"/>
+          <w:left w:w="55" w:type="dxa"/>
+          <w:bottom w:w="55" w:type="dxa"/>
+          <w:right w:w="55" w:type="dxa"/>
+        </w:tblCellMar>
+      </w:tblPr>
+      <w:tblGrid>
+        <w:gridCol w:w="1440"/>
+        <w:gridCol w:w="1170"/>
+        <w:gridCol w:w="1365"/>
+        <w:gridCol w:w="1125"/>
+        <w:gridCol w:w="1200"/>
+        <w:gridCol w:w="2339"/>
+      </w:tblGrid>
+      <w:tr>
+        <w:trPr/>
+        <w:tc>
+          <w:tcPr>
+            <w:tcW w:w="1440" w:type="dxa"/>
+            <w:vMerge w:val="restart"/>
+            <w:tcBorders>
+              <w:top w:val="single" w:sz="2" w:space="0" w:color="000000"/>
+              <w:left w:val="single" w:sz="2" w:space="0" w:color="000000"/>
+              <w:bottom w:val="single" w:sz="2" w:space="0" w:color="000000"/>
+            </w:tcBorders>
+          </w:tcPr>
+          <w:p>
+            <w:pPr>
+              <w:pStyle w:val="Style23"/>
+              <w:spacing w:before="0" w:after="200"/>
+              <w:rPr>
+                <w:rFonts w:ascii="Arial" w:hAnsi="Arial"/>
+                <w:b/>
+                <w:b/>
+                <w:bCs/>
+                <w:sz w:val="20"/>
+                <w:szCs w:val="20"/>
+              </w:rPr>
+            </w:pPr>
+            <w:r>
+              <w:rPr>
+                <w:rFonts w:ascii="Arial" w:hAnsi="Arial"/>
+                <w:b/>
+                <w:bCs/>
+                <w:sz w:val="20"/>
+                <w:szCs w:val="20"/>
+              </w:rPr>
+              <w:t>Наименование компонента отходов</w:t>
+            </w:r>
+          </w:p>
+        </w:tc>
+        <w:tc>
+          <w:tcPr>
+            <w:tcW w:w="1170" w:type="dxa"/>
+            <w:vMerge w:val="restart"/>
+            <w:tcBorders>
+              <w:top w:val="single" w:sz="2" w:space="0" w:color="000000"/>
+              <w:left w:val="single" w:sz="2" w:space="0" w:color="000000"/>
+              <w:bottom w:val="single" w:sz="2" w:space="0" w:color="000000"/>
+            </w:tcBorders>
+          </w:tcPr>
+          <w:p>
+            <w:pPr>
+              <w:pStyle w:val="Style23"/>
+              <w:spacing w:before="0" w:after="200"/>
+              <w:jc w:val="center"/>
+              <w:rPr>
+                <w:rFonts w:ascii="Arial" w:hAnsi="Arial"/>
+                <w:b/>
+                <w:b/>
+                <w:bCs/>
+                <w:sz w:val="20"/>
+                <w:szCs w:val="20"/>
+              </w:rPr>
+            </w:pPr>
+            <w:r>
+              <w:rPr>
+                <w:rFonts w:ascii="Arial" w:hAnsi="Arial"/>
+                <w:b/>
+                <w:bCs/>
+                <w:sz w:val="20"/>
+                <w:szCs w:val="20"/>
+              </w:rPr>
+              <w:t>Концентрации Сi, мг/кг</w:t>
+            </w:r>
+          </w:p>
+        </w:tc>
+        <w:tc>
+          <w:tcPr>
+            <w:tcW w:w="6029" w:type="dxa"/>
+            <w:gridSpan w:val="4"/>
+            <w:tcBorders>
+              <w:top w:val="single" w:sz="2" w:space="0" w:color="000000"/>
+              <w:left w:val="single" w:sz="2" w:space="0" w:color="000000"/>
+              <w:bottom w:val="single" w:sz="2" w:space="0" w:color="000000"/>
+              <w:right w:val="single" w:sz="2" w:space="0" w:color="000000"/>
+            </w:tcBorders>
+          </w:tcPr>
+          <w:p>
+            <w:pPr>
+              <w:pStyle w:val="Style23"/>
+              <w:spacing w:before="0" w:after="200"/>
+              <w:jc w:val="center"/>
+              <w:rPr>
+                <w:rFonts w:ascii="Arial" w:hAnsi="Arial"/>
+                <w:b/>
+                <w:b/>
+                <w:bCs/>
+                <w:sz w:val="20"/>
+                <w:szCs w:val="20"/>
+              </w:rPr>
+            </w:pPr>
+            <w:r>
+              <w:rPr>
+                <w:rFonts w:ascii="Arial" w:hAnsi="Arial"/>
+                <w:b/>
+                <w:bCs/>
+                <w:sz w:val="20"/>
+                <w:szCs w:val="20"/>
+              </w:rPr>
+              <w:t>Параметры, на основании которых определен индекс отхода</w:t>
+            </w:r>
+          </w:p>
+        </w:tc>
+      </w:tr>
+      <w:tr>
+        <w:trPr/>
+        <w:tc>
+          <w:tcPr>
+            <w:tcW w:w="1440" w:type="dxa"/>
+            <w:vMerge w:val="continue"/>
+            <w:tcBorders>
+              <w:top w:val="single" w:sz="2" w:space="0" w:color="000000"/>
+              <w:left w:val="single" w:sz="2" w:space="0" w:color="000000"/>
+              <w:bottom w:val="single" w:sz="2" w:space="0" w:color="000000"/>
+            </w:tcBorders>
+          </w:tcPr>
+          <w:p>
+            <w:pPr>
+              <w:pStyle w:val="Style23"/>
+              <w:spacing w:before="0" w:after="200"/>
+              <w:rPr>
+                <w:rFonts w:ascii="Arial" w:hAnsi="Arial"/>
+                <w:b/>
+                <w:b/>
+                <w:bCs/>
+                <w:sz w:val="20"/>
+                <w:szCs w:val="20"/>
+              </w:rPr>
+            </w:pPr>
+            <w:r>
+              <w:rPr>
+                <w:rFonts w:ascii="Arial" w:hAnsi="Arial"/>
+                <w:b/>
+                <w:bCs/>
+                <w:sz w:val="20"/>
+                <w:szCs w:val="20"/>
+              </w:rPr>
+            </w:r>
+          </w:p>
+        </w:tc>
+        <w:tc>
+          <w:tcPr>
+            <w:tcW w:w="1170" w:type="dxa"/>
+            <w:vMerge w:val="continue"/>
+            <w:tcBorders>
+              <w:top w:val="single" w:sz="2" w:space="0" w:color="000000"/>
+              <w:left w:val="single" w:sz="2" w:space="0" w:color="000000"/>
+              <w:bottom w:val="single" w:sz="2" w:space="0" w:color="000000"/>
+            </w:tcBorders>
+          </w:tcPr>
+          <w:p>
+            <w:pPr>
+              <w:pStyle w:val="Style23"/>
+              <w:spacing w:before="0" w:after="200"/>
+              <w:rPr>
+                <w:rFonts w:ascii="Arial" w:hAnsi="Arial"/>
+                <w:b/>
+                <w:b/>
+                <w:bCs/>
+                <w:sz w:val="20"/>
+                <w:szCs w:val="20"/>
+              </w:rPr>
+            </w:pPr>
+            <w:r>
+              <w:rPr>
+                <w:rFonts w:ascii="Arial" w:hAnsi="Arial"/>
+                <w:b/>
+                <w:bCs/>
+                <w:sz w:val="20"/>
+                <w:szCs w:val="20"/>
+              </w:rPr>
+            </w:r>
+          </w:p>
+        </w:tc>
+        <w:tc>
+          <w:tcPr>
+            <w:tcW w:w="1365" w:type="dxa"/>
+            <w:tcBorders>
+              <w:left w:val="single" w:sz="2" w:space="0" w:color="000000"/>
+              <w:bottom w:val="single" w:sz="2" w:space="0" w:color="000000"/>
+            </w:tcBorders>
+          </w:tcPr>
+          <w:p>
+            <w:pPr>
+              <w:pStyle w:val="Style23"/>
+              <w:spacing w:before="0" w:after="200"/>
+              <w:jc w:val="center"/>
+              <w:rPr>
+                <w:rFonts w:ascii="Arial" w:hAnsi="Arial"/>
+                <w:b/>
+                <w:b/>
+                <w:bCs/>
+                <w:sz w:val="20"/>
+                <w:szCs w:val="20"/>
+              </w:rPr>
+            </w:pPr>
+            <w:r>
+              <w:rPr>
+                <w:rFonts w:ascii="Arial" w:hAnsi="Arial"/>
+                <w:b/>
+                <w:bCs/>
+                <w:sz w:val="20"/>
+                <w:szCs w:val="20"/>
+              </w:rPr>
+              <w:t>Наименование и единица измерения</w:t>
+            </w:r>
+          </w:p>
+        </w:tc>
+        <w:tc>
+          <w:tcPr>
+            <w:tcW w:w="1125" w:type="dxa"/>
+            <w:tcBorders>
+              <w:left w:val="single" w:sz="2" w:space="0" w:color="000000"/>
+              <w:bottom w:val="single" w:sz="2" w:space="0" w:color="000000"/>
+            </w:tcBorders>
+          </w:tcPr>
+          <w:p>
+            <w:pPr>
+              <w:pStyle w:val="Style23"/>
+              <w:spacing w:before="0" w:after="200"/>
+              <w:jc w:val="center"/>
+              <w:rPr>
+                <w:rFonts w:ascii="Arial" w:hAnsi="Arial"/>
+                <w:b/>
+                <w:b/>
+                <w:bCs/>
+                <w:sz w:val="20"/>
+                <w:szCs w:val="20"/>
+              </w:rPr>
+            </w:pPr>
+            <w:r>
+              <w:rPr>
+                <w:rFonts w:ascii="Arial" w:hAnsi="Arial"/>
+                <w:b/>
+                <w:bCs/>
+                <w:sz w:val="20"/>
+                <w:szCs w:val="20"/>
+              </w:rPr>
+              <w:t>Значение</w:t>
+            </w:r>
+          </w:p>
+        </w:tc>
+        <w:tc>
+          <w:tcPr>
+            <w:tcW w:w="1200" w:type="dxa"/>
+            <w:tcBorders>
+              <w:left w:val="single" w:sz="2" w:space="0" w:color="000000"/>
+              <w:bottom w:val="single" w:sz="2" w:space="0" w:color="000000"/>
+            </w:tcBorders>
+          </w:tcPr>
+          <w:p>
+            <w:pPr>
+              <w:pStyle w:val="Style23"/>
+              <w:spacing w:before="0" w:after="200"/>
+              <w:jc w:val="center"/>
+              <w:rPr>
+                <w:rFonts w:ascii="Arial" w:hAnsi="Arial"/>
+                <w:b/>
+                <w:b/>
+                <w:bCs/>
+                <w:sz w:val="20"/>
+                <w:szCs w:val="20"/>
+              </w:rPr>
+            </w:pPr>
+            <w:r>
+              <w:rPr>
+                <w:rFonts w:ascii="Arial" w:hAnsi="Arial"/>
+                <w:b/>
+                <w:bCs/>
+                <w:sz w:val="20"/>
+                <w:szCs w:val="20"/>
+              </w:rPr>
+              <w:t>Уровень опасности отхода</w:t>
+            </w:r>
+          </w:p>
+        </w:tc>
+        <w:tc>
+          <w:tcPr>
+            <w:tcW w:w="2339" w:type="dxa"/>
+            <w:tcBorders>
+              <w:left w:val="single" w:sz="2" w:space="0" w:color="000000"/>
+              <w:bottom w:val="single" w:sz="2" w:space="0" w:color="000000"/>
+              <w:right w:val="single" w:sz="2" w:space="0" w:color="000000"/>
+            </w:tcBorders>
+          </w:tcPr>
+          <w:p>
+            <w:pPr>
+              <w:pStyle w:val="Style23"/>
+              <w:spacing w:before="0" w:after="200"/>
+              <w:jc w:val="center"/>
+              <w:rPr>
+                <w:rFonts w:ascii="Arial" w:hAnsi="Arial"/>
+                <w:b/>
+                <w:b/>
+                <w:bCs/>
+                <w:sz w:val="20"/>
+                <w:szCs w:val="20"/>
+              </w:rPr>
+            </w:pPr>
+            <w:r>
+              <w:rPr>
+                <w:rFonts w:ascii="Arial" w:hAnsi="Arial"/>
+                <w:b/>
+                <w:bCs/>
+                <w:sz w:val="20"/>
+                <w:szCs w:val="20"/>
+              </w:rPr>
+              <w:t>Обозначение документа, из которого взята характеристика</w:t>
+            </w:r>
+          </w:p>
+        </w:tc>
+      </w:tr>
+      <w:tr>
+        <w:trPr/>
+        <w:tc>
+          <w:tcPr>
+            <w:tcW w:w="1440" w:type="dxa"/>
+            <w:tcBorders>
+              <w:left w:val="single" w:sz="2" w:space="0" w:color="000000"/>
+              <w:bottom w:val="single" w:sz="2" w:space="0" w:color="000000"/>
+            </w:tcBorders>
+          </w:tcPr>
+          <w:p>
+            <w:pPr>
+              <w:pStyle w:val="Normal"/>
+              <w:bidi w:val="0"/>
+              <w:spacing w:before="0" w:after="200"/>
+              <w:rPr>
+                <w:rFonts w:ascii="Arial" w:hAnsi="Arial"/>
+                <w:sz w:val="20"/>
+                <w:szCs w:val="20"/>
+              </w:rPr>
+            </w:pPr>
+            <w:r>
+              <w:rPr>
+                <w:rFonts w:eastAsia="Arial" w:ascii="Arial" w:hAnsi="Arial"/>
+                <w:sz w:val="20"/>
+                <w:szCs w:val="20"/>
+                <w:lang w:val="en-US" w:eastAsia="zh-CN"/>
+              </w:rPr>
+              <w:t>{#wastesComposition}{wasteComponentName}</w:t>
+            </w:r>
+          </w:p>
+        </w:tc>
+        <w:tc>
+          <w:tcPr>
+            <w:tcW w:w="1170" w:type="dxa"/>
+            <w:tcBorders>
+              <w:left w:val="single" w:sz="2" w:space="0" w:color="000000"/>
+              <w:bottom w:val="single" w:sz="2" w:space="0" w:color="000000"/>
+            </w:tcBorders>
+          </w:tcPr>
+          <w:p>
+            <w:pPr>
+              <w:pStyle w:val="Style23"/>
+              <w:spacing w:before="0" w:after="200"/>
+              <w:jc w:val="center"/>
+              <w:rPr>
+                <w:rFonts w:ascii="Arial" w:hAnsi="Arial"/>
+                <w:sz w:val="20"/>
+                <w:szCs w:val="20"/>
+              </w:rPr>
+            </w:pPr>
+            <w:r>
+              <w:rPr>
+                <w:rFonts w:ascii="Arial" w:hAnsi="Arial"/>
+                <w:sz w:val="20"/>
+                <w:szCs w:val="20"/>
+              </w:rPr>
+              <w:t>{wasteComponentConcentration}</w:t>
+            </w:r>
+          </w:p>
+        </w:tc>
+        <w:tc>
+          <w:tcPr>
+            <w:tcW w:w="1365" w:type="dxa"/>
+            <w:tcBorders>
+              <w:left w:val="single" w:sz="2" w:space="0" w:color="000000"/>
+              <w:bottom w:val="single" w:sz="2" w:space="0" w:color="000000"/>
+            </w:tcBorders>
+          </w:tcPr>
+          <w:p>
+            <w:pPr>
+              <w:pStyle w:val="Style23"/>
+              <w:spacing w:before="0" w:after="200"/>
+              <w:rPr>
+                <w:rFonts w:ascii="Arial" w:hAnsi="Arial"/>
+                <w:sz w:val="20"/>
+                <w:szCs w:val="20"/>
+              </w:rPr>
+            </w:pPr>
+            <w:r>
+              <w:rPr>
+                <w:rFonts w:ascii="Arial" w:hAnsi="Arial"/>
+                <w:sz w:val="20"/>
+                <w:szCs w:val="20"/>
+              </w:rPr>
+              <w:t>{wasteIndexSourceName}</w:t>
+            </w:r>
+          </w:p>
+        </w:tc>
+        <w:tc>
+          <w:tcPr>
+            <w:tcW w:w="1125" w:type="dxa"/>
+            <w:tcBorders>
+              <w:left w:val="single" w:sz="2" w:space="0" w:color="000000"/>
+              <w:bottom w:val="single" w:sz="2" w:space="0" w:color="000000"/>
+            </w:tcBorders>
+          </w:tcPr>
+          <w:p>
+            <w:pPr>
+              <w:pStyle w:val="Style23"/>
+              <w:spacing w:before="0" w:after="200"/>
+              <w:jc w:val="center"/>
+              <w:rPr>
+                <w:rFonts w:ascii="Arial" w:hAnsi="Arial"/>
+                <w:sz w:val="20"/>
+                <w:szCs w:val="20"/>
+              </w:rPr>
+            </w:pPr>
+            <w:r>
+              <w:rPr>
+                <w:rFonts w:ascii="Arial" w:hAnsi="Arial"/>
+                <w:sz w:val="20"/>
+                <w:szCs w:val="20"/>
+              </w:rPr>
+              <w:t>{wasteIndexSourceValue}</w:t>
+            </w:r>
+          </w:p>
+        </w:tc>
+        <w:tc>
+          <w:tcPr>
+            <w:tcW w:w="1200" w:type="dxa"/>
+            <w:tcBorders>
+              <w:left w:val="single" w:sz="2" w:space="0" w:color="000000"/>
+              <w:bottom w:val="single" w:sz="2" w:space="0" w:color="000000"/>
+            </w:tcBorders>
+          </w:tcPr>
+          <w:p>
+            <w:pPr>
+              <w:pStyle w:val="Style23"/>
+              <w:spacing w:before="0" w:after="200"/>
+              <w:jc w:val="center"/>
+              <w:rPr>
+                <w:rFonts w:ascii="Arial" w:hAnsi="Arial"/>
+                <w:sz w:val="20"/>
+                <w:szCs w:val="20"/>
+              </w:rPr>
+            </w:pPr>
+            <w:r>
+              <w:rPr>
+                <w:rFonts w:ascii="Arial" w:hAnsi="Arial"/>
+                <w:sz w:val="20"/>
+                <w:szCs w:val="20"/>
+              </w:rPr>
+              <w:t>{replaceHazardList}   - {hazWasteLevelValue}</w:t>
+            </w:r>
+          </w:p>
+        </w:tc>
+        <w:tc>
+          <w:tcPr>
+            <w:tcW w:w="2339" w:type="dxa"/>
+            <w:tcBorders>
+              <w:left w:val="single" w:sz="2" w:space="0" w:color="000000"/>
+              <w:bottom w:val="single" w:sz="2" w:space="0" w:color="000000"/>
+              <w:right w:val="single" w:sz="2" w:space="0" w:color="000000"/>
+            </w:tcBorders>
+          </w:tcPr>
+          <w:p>
+            <w:pPr>
+              <w:pStyle w:val="Normal"/>
+              <w:bidi w:val="0"/>
+              <w:spacing w:before="0" w:after="200"/>
+              <w:jc w:val="center"/>
+              <w:rPr>
+                <w:rFonts w:ascii="Arial" w:hAnsi="Arial"/>
+                <w:sz w:val="20"/>
+                <w:szCs w:val="20"/>
+              </w:rPr>
+            </w:pPr>
+            <w:r>
+              <w:rPr>
+                <w:rFonts w:eastAsia="Arial" w:ascii="Arial" w:hAnsi="Arial"/>
+                <w:sz w:val="20"/>
+                <w:szCs w:val="20"/>
+                <w:lang w:val="en-US" w:eastAsia="zh-CN"/>
+              </w:rPr>
+              <w:t>{wasteIndexSourceDocument}{/wastesComposition}</w:t>
+            </w:r>
+          </w:p>
+        </w:tc>
+      </w:tr>
+    </w:tbl>
+    <w:p>
+      <w:pPr>
+        <w:pStyle w:val="Normal"/>
+        <w:bidi w:val="0"/>
+        <w:rPr>
+          <w:rFonts w:ascii="Arial" w:hAnsi="Arial"/>
+        </w:rPr>
+      </w:pPr>
+      <w:r>
+        <w:rPr>
+          <w:rFonts w:ascii="Arial" w:hAnsi="Arial"/>
+        </w:rPr>
+      </w:r>
+    </w:p>
+    <w:p>
+      <w:pPr>
+        <w:pStyle w:val="Normal"/>
+        <w:bidi w:val="0"/>
+        <w:rPr>
+          <w:rFonts w:ascii="Arial" w:hAnsi="Arial" w:eastAsia="Arial"/>
+          <w:sz w:val="20"/>
+          <w:szCs w:val="20"/>
+          <w:lang w:val="en-US" w:eastAsia="zh-CN"/>
+        </w:rPr>
+      </w:pPr>
+      <w:r>
+        <w:rPr>
+          <w:rFonts w:eastAsia="Arial" w:ascii="Arial" w:hAnsi="Arial"/>
+          <w:b/>
+          <w:bCs/>
+          <w:sz w:val="20"/>
+          <w:szCs w:val="20"/>
+          <w:lang w:val="en-US" w:eastAsia="zh-CN"/>
+        </w:rPr>
+        <w:t>Рекомендуемый способ переработки отходов</w:t>
+      </w:r>
+      <w:r>
+        <w:rPr>
+          <w:rFonts w:eastAsia="Arial" w:ascii="Arial" w:hAnsi="Arial"/>
+          <w:sz w:val="20"/>
+          <w:szCs w:val="20"/>
+          <w:lang w:val="en-US" w:eastAsia="zh-CN"/>
+        </w:rPr>
+        <w:t>: {recyclingType}</w:t>
       </w:r>
     </w:p>
     <w:p>
@@ -529,7 +1478,16 @@
           <w:szCs w:val="20"/>
           <w:lang w:val="en-US" w:eastAsia="zh-CN"/>
         </w:rPr>
-        <w:t>Требование к транспортировке отходов и проведение погрузо-разгрузочных</w:t>
+        <w:t>Необходимые меры предосторожности при обращении с отходами</w:t>
+      </w:r>
+      <w:r>
+        <w:rPr>
+          <w:rFonts w:eastAsia="Arial" w:ascii="Arial" w:hAnsi="Arial"/>
+          <w:sz w:val="20"/>
+          <w:szCs w:val="20"/>
+          <w:lang w:val="en-US" w:eastAsia="zh-CN"/>
+        </w:rPr>
+        <w:t>: {precaution}</w:t>
       </w:r>
     </w:p>
     <w:p>
@@ -547,7 +1505,7 @@
           <w:szCs w:val="20"/>
           <w:lang w:val="en-US" w:eastAsia="zh-CN"/>
         </w:rPr>
-        <w:t>работ</w:t>
+        <w:t>Требование к транспортировке отходов и проведение погрузо-разгрузочных работ</w:t>
       </w:r>
       <w:r>
         <w:rPr>
@@ -700,15 +1658,285 @@
           <w:sz w:val="20"/>
           <w:szCs w:val="20"/>
         </w:rPr>
-        <w:t xml:space="preserve">Руководитель предприятия: </w:t>
-      </w:r>
-      <w:r>
+        <w:t xml:space="preserve">Руководитель предприятия </w:t>
+      </w:r>
+    </w:p>
+    <w:tbl>
+      <w:tblPr>
+        <w:tblW w:w="8640" w:type="dxa"/>
+        <w:jc w:val="left"/>
+        <w:tblInd w:w="55" w:type="dxa"/>
+        <w:tblCellMar>
+          <w:top w:w="55" w:type="dxa"/>
+          <w:left w:w="55" w:type="dxa"/>
+          <w:bottom w:w="55" w:type="dxa"/>
+          <w:right w:w="55" w:type="dxa"/>
+        </w:tblCellMar>
+      </w:tblPr>
+      <w:tblGrid>
+        <w:gridCol w:w="6404"/>
+        <w:gridCol w:w="2235"/>
+      </w:tblGrid>
+      <w:tr>
+        <w:trPr/>
+        <w:tc>
+          <w:tcPr>
+            <w:tcW w:w="6404" w:type="dxa"/>
+            <w:tcBorders/>
+          </w:tcPr>
+          <w:p>
+            <w:pPr>
+              <w:pStyle w:val="Normal"/>
+              <w:bidi w:val="0"/>
+              <w:spacing w:before="0" w:after="200"/>
+              <w:jc w:val="center"/>
+              <w:rPr>
+                <w:rFonts w:ascii="Arial" w:hAnsi="Arial"/>
+                <w:sz w:val="20"/>
+                <w:szCs w:val="20"/>
+              </w:rPr>
+            </w:pPr>
+            <w:r>
+              <w:rPr>
+                <w:rFonts w:ascii="Arial" w:hAnsi="Arial"/>
+                <w:sz w:val="20"/>
+                <w:szCs w:val="20"/>
+              </w:rPr>
+              <w:t>{companyHead}</w:t>
+            </w:r>
+          </w:p>
+        </w:tc>
+        <w:tc>
+          <w:tcPr>
+            <w:tcW w:w="2235" w:type="dxa"/>
+            <w:tcBorders/>
+          </w:tcPr>
+          <w:p>
+            <w:pPr>
+              <w:pStyle w:val="Style23"/>
+              <w:suppressLineNumbers/>
+              <w:spacing w:before="0" w:after="200"/>
+              <w:rPr/>
+            </w:pPr>
+            <w:r>
+              <w:rPr/>
+            </w:r>
+          </w:p>
+        </w:tc>
+      </w:tr>
+      <w:tr>
+        <w:trPr/>
+        <w:tc>
+          <w:tcPr>
+            <w:tcW w:w="6404" w:type="dxa"/>
+            <w:tcBorders>
+              <w:top w:val="single" w:sz="4" w:space="0" w:color="000000"/>
+            </w:tcBorders>
+          </w:tcPr>
+          <w:p>
+            <w:pPr>
+              <w:pStyle w:val="Style23"/>
+              <w:spacing w:before="0" w:after="200"/>
+              <w:jc w:val="center"/>
+              <w:rPr>
+                <w:rFonts w:ascii="Arial" w:hAnsi="Arial"/>
+                <w:i/>
+                <w:i/>
+                <w:iCs/>
+                <w:sz w:val="20"/>
+                <w:szCs w:val="20"/>
+              </w:rPr>
+            </w:pPr>
+            <w:r>
+              <w:rPr>
+                <w:rFonts w:ascii="Arial" w:hAnsi="Arial"/>
+                <w:i/>
+                <w:iCs/>
+                <w:sz w:val="20"/>
+                <w:szCs w:val="20"/>
+              </w:rPr>
+              <w:t>Фамилия, имя, отчество (при его наличии)</w:t>
+            </w:r>
+          </w:p>
+        </w:tc>
+        <w:tc>
+          <w:tcPr>
+            <w:tcW w:w="2235" w:type="dxa"/>
+            <w:tcBorders>
+              <w:top w:val="single" w:sz="4" w:space="0" w:color="000000"/>
+            </w:tcBorders>
+          </w:tcPr>
+          <w:p>
+            <w:pPr>
+              <w:pStyle w:val="Style23"/>
+              <w:spacing w:before="0" w:after="200"/>
+              <w:jc w:val="center"/>
+              <w:rPr>
+                <w:rFonts w:ascii="Arial" w:hAnsi="Arial"/>
+                <w:i/>
+                <w:i/>
+                <w:iCs/>
+                <w:sz w:val="20"/>
+                <w:szCs w:val="20"/>
+              </w:rPr>
+            </w:pPr>
+            <w:r>
+              <w:rPr>
+                <w:rFonts w:ascii="Arial" w:hAnsi="Arial"/>
+                <w:i/>
+                <w:iCs/>
+                <w:sz w:val="20"/>
+                <w:szCs w:val="20"/>
+              </w:rPr>
+              <w:t>подпись</w:t>
+            </w:r>
+          </w:p>
+        </w:tc>
+      </w:tr>
+    </w:tbl>
+    <w:p>
+      <w:pPr>
+        <w:pStyle w:val="Normal"/>
+        <w:bidi w:val="0"/>
+        <w:spacing w:before="0" w:after="200"/>
         <w:rPr>
           <w:rFonts w:ascii="Arial" w:hAnsi="Arial"/>
           <w:sz w:val="20"/>
           <w:szCs w:val="20"/>
         </w:rPr>
-        <w:t>{companyHead}</w:t>
+      </w:pPr>
+      <w:r>
+        <w:rPr>
+          <w:rFonts w:ascii="Arial" w:hAnsi="Arial"/>
+          <w:sz w:val="20"/>
+          <w:szCs w:val="20"/>
+        </w:rPr>
+      </w:r>
+    </w:p>
+    <w:p>
+      <w:pPr>
+        <w:pStyle w:val="Normal"/>
+        <w:bidi w:val="0"/>
+        <w:spacing w:before="0" w:after="200"/>
+        <w:rPr>
+          <w:rFonts w:ascii="Arial" w:hAnsi="Arial" w:eastAsia="Calibri" w:cs="Times New Roman"/>
+          <w:color w:val="auto"/>
+          <w:kern w:val="0"/>
+          <w:sz w:val="20"/>
+          <w:szCs w:val="20"/>
+          <w:lang w:val="en-US" w:eastAsia="en-US" w:bidi="ar-SA"/>
+        </w:rPr>
+      </w:pPr>
+      <w:r>
+        <w:rPr>
+          <w:rFonts w:eastAsia="Calibri" w:cs="Times New Roman" w:ascii="Arial" w:hAnsi="Arial"/>
+          <w:color w:val="auto"/>
+          <w:kern w:val="0"/>
+          <w:sz w:val="20"/>
+          <w:szCs w:val="20"/>
+          <w:lang w:val="en-US" w:eastAsia="en-US" w:bidi="ar-SA"/>
+        </w:rPr>
+        <w:t>{</w:t>
+      </w:r>
+      <w:r>
+        <w:rPr>
+          <w:rFonts w:eastAsia="Arial" w:cs="Times New Roman" w:ascii="Arial" w:hAnsi="Arial"/>
+          <w:color w:val="auto"/>
+          <w:kern w:val="0"/>
+          <w:sz w:val="20"/>
+          <w:szCs w:val="20"/>
+          <w:lang w:val="en-US" w:eastAsia="zh-CN" w:bidi="ar-SA"/>
+        </w:rPr>
+        <w:t>date</w:t>
+      </w:r>
+      <w:r>
+        <w:rPr>
+          <w:rFonts w:eastAsia="Calibri" w:cs="Times New Roman" w:ascii="Arial" w:hAnsi="Arial"/>
+          <w:color w:val="auto"/>
+          <w:kern w:val="0"/>
+          <w:sz w:val="20"/>
+          <w:szCs w:val="20"/>
+          <w:lang w:val="en-US" w:eastAsia="en-US" w:bidi="ar-SA"/>
+        </w:rPr>
+        <w:t>}</w:t>
+      </w:r>
+    </w:p>
+    <w:p>
+      <w:pPr>
+        <w:pStyle w:val="Normal"/>
+        <w:bidi w:val="0"/>
+        <w:spacing w:before="0" w:after="200"/>
+        <w:rPr>
+          <w:rFonts w:ascii="Arial" w:hAnsi="Arial"/>
+          <w:sz w:val="20"/>
+          <w:szCs w:val="20"/>
+        </w:rPr>
+      </w:pPr>
+      <w:r>
+        <w:rPr>
+          <w:rFonts w:ascii="Arial" w:hAnsi="Arial"/>
+          <w:sz w:val="20"/>
+          <w:szCs w:val="20"/>
+        </w:rPr>
+        <w:t>М.П. (</w:t>
+      </w:r>
+      <w:r>
+        <w:rPr>
+          <w:rFonts w:ascii="Arial" w:hAnsi="Arial"/>
+          <w:i/>
+          <w:iCs/>
+          <w:sz w:val="20"/>
+          <w:szCs w:val="20"/>
+        </w:rPr>
+        <w:t>при его наличии</w:t>
+      </w:r>
+      <w:r>
+        <w:rPr>
+          <w:rFonts w:ascii="Arial" w:hAnsi="Arial"/>
+          <w:sz w:val="20"/>
+          <w:szCs w:val="20"/>
+        </w:rPr>
+        <w:t>)</w:t>
+      </w:r>
+    </w:p>
+    <w:p>
+      <w:pPr>
+        <w:pStyle w:val="Normal"/>
+        <w:bidi w:val="0"/>
+        <w:spacing w:before="0" w:after="200"/>
+        <w:rPr>
+          <w:rFonts w:ascii="Arial" w:hAnsi="Arial"/>
+          <w:sz w:val="20"/>
+          <w:szCs w:val="20"/>
+        </w:rPr>
+      </w:pPr>
+      <w:r>
+        <w:rPr>
+          <w:rFonts w:ascii="Arial" w:hAnsi="Arial"/>
+          <w:sz w:val="20"/>
+          <w:szCs w:val="20"/>
+        </w:rPr>
+      </w:r>
+    </w:p>
+    <w:p>
+      <w:pPr>
+        <w:pStyle w:val="Normal"/>
+        <w:bidi w:val="0"/>
+        <w:spacing w:before="0" w:after="200"/>
+        <w:rPr>
+          <w:sz w:val="16"/>
+          <w:szCs w:val="16"/>
+        </w:rPr>
+      </w:pPr>
+      <w:r>
+        <w:rPr>
+          <w:rFonts w:ascii="Arial" w:hAnsi="Arial"/>
+          <w:i/>
+          <w:iCs/>
+          <w:sz w:val="16"/>
+          <w:szCs w:val="16"/>
+        </w:rPr>
+        <w:t>Форма в редакции приказа Министра энергетики РК от 27.12.2016 № 569</w:t>
       </w:r>
     </w:p>
     <w:sectPr>

</xml_diff>

<commit_message>
waste register view in russian & waste passp corre
</commit_message>
<xml_diff>
--- a/public/templates/wtn.docx
+++ b/public/templates/wtn.docx
@@ -582,8 +582,8 @@
         </w:tblCellMar>
       </w:tblPr>
       <w:tblGrid>
-        <w:gridCol w:w="2713"/>
-        <w:gridCol w:w="2102"/>
+        <w:gridCol w:w="2712"/>
+        <w:gridCol w:w="2103"/>
         <w:gridCol w:w="2446"/>
         <w:gridCol w:w="1378"/>
       </w:tblGrid>
@@ -593,7 +593,7 @@
         </w:trPr>
         <w:tc>
           <w:tcPr>
-            <w:tcW w:w="2713" w:type="dxa"/>
+            <w:tcW w:w="2712" w:type="dxa"/>
             <w:tcBorders>
               <w:top w:val="single" w:sz="2" w:space="0" w:color="000000"/>
               <w:left w:val="single" w:sz="2" w:space="0" w:color="000000"/>
@@ -627,7 +627,7 @@
         </w:tc>
         <w:tc>
           <w:tcPr>
-            <w:tcW w:w="2102" w:type="dxa"/>
+            <w:tcW w:w="2103" w:type="dxa"/>
             <w:tcBorders>
               <w:top w:val="single" w:sz="2" w:space="0" w:color="000000"/>
               <w:left w:val="single" w:sz="2" w:space="0" w:color="000000"/>
@@ -733,7 +733,7 @@
         <w:trPr/>
         <w:tc>
           <w:tcPr>
-            <w:tcW w:w="2713" w:type="dxa"/>
+            <w:tcW w:w="2712" w:type="dxa"/>
             <w:tcBorders>
               <w:left w:val="single" w:sz="2" w:space="0" w:color="000000"/>
               <w:bottom w:val="single" w:sz="2" w:space="0" w:color="000000"/>
@@ -763,7 +763,7 @@
         </w:tc>
         <w:tc>
           <w:tcPr>
-            <w:tcW w:w="2102" w:type="dxa"/>
+            <w:tcW w:w="2103" w:type="dxa"/>
             <w:tcBorders>
               <w:left w:val="single" w:sz="2" w:space="0" w:color="000000"/>
               <w:bottom w:val="single" w:sz="2" w:space="0" w:color="000000"/>
@@ -1379,7 +1379,7 @@
                 <w:sz w:val="20"/>
                 <w:szCs w:val="20"/>
               </w:rPr>
-              <w:t>{replaceHazardList}   - {hazWasteLevelValue}</w:t>
+              <w:t>{replaceHazardList} - {hazWasteLevelValue}</w:t>
             </w:r>
           </w:p>
         </w:tc>

</xml_diff>

<commit_message>
company type object created & unique id for inputs
</commit_message>
<xml_diff>
--- a/public/templates/wtn.docx
+++ b/public/templates/wtn.docx
@@ -118,7 +118,31 @@
           <w:szCs w:val="20"/>
           <w:lang w:val="en-US" w:eastAsia="zh-CN"/>
         </w:rPr>
-        <w:t xml:space="preserve">{#companyInfo} </w:t>
+        <w:t>{</w:t>
+      </w:r>
+      <w:r>
+        <w:rPr>
+          <w:rFonts w:eastAsia="Arial" w:cs="Times New Roman" w:ascii="Arial" w:hAnsi="Arial"/>
+          <w:b w:val="false"/>
+          <w:bCs w:val="false"/>
+          <w:color w:val="auto"/>
+          <w:kern w:val="0"/>
+          <w:sz w:val="20"/>
+          <w:szCs w:val="20"/>
+          <w:lang w:val="en-US" w:eastAsia="zh-CN" w:bidi="ar-SA"/>
+        </w:rPr>
+        <w:t>companyType</w:t>
+      </w:r>
+      <w:r>
+        <w:rPr>
+          <w:rFonts w:eastAsia="Arial" w:ascii="Arial" w:hAnsi="Arial"/>
+          <w:b w:val="false"/>
+          <w:bCs w:val="false"/>
+          <w:sz w:val="20"/>
+          <w:szCs w:val="20"/>
+          <w:lang w:val="en-US" w:eastAsia="zh-CN"/>
+        </w:rPr>
+        <w:t xml:space="preserve">}{#companyInfo} </w:t>
       </w:r>
       <w:r>
         <w:rPr>
@@ -2549,6 +2573,19 @@
       <w:bCs/>
     </w:rPr>
   </w:style>
+  <w:style w:type="paragraph" w:styleId="Style25">
+    <w:name w:val="Текст в заданном формате"/>
+    <w:basedOn w:val="Normal"/>
+    <w:qFormat/>
+    <w:pPr>
+      <w:spacing w:before="0" w:after="0"/>
+    </w:pPr>
+    <w:rPr>
+      <w:rFonts w:ascii="Liberation Mono" w:hAnsi="Liberation Mono" w:eastAsia="Noto Sans Mono CJK SC" w:cs="Liberation Mono"/>
+      <w:sz w:val="20"/>
+      <w:szCs w:val="20"/>
+    </w:rPr>
+  </w:style>
   <w:style w:type="table" w:default="1" w:styleId="7">
     <w:name w:val="Normal Table"/>
     <w:uiPriority w:val="99"/>

</xml_diff>

<commit_message>
wtn 2021 - update
</commit_message>
<xml_diff>
--- a/public/templates/wtn.docx
+++ b/public/templates/wtn.docx
@@ -10,17 +10,6 @@
         <w:jc w:val="left"/>
         <w:rPr>
           <w:rFonts w:ascii="Arial" w:hAnsi="Arial"/>
-          <w:b w:val="false"/>
-          <w:b w:val="false"/>
-          <w:i w:val="false"/>
-          <w:i w:val="false"/>
-          <w:caps w:val="false"/>
-          <w:smallCaps w:val="false"/>
-          <w:color w:val="1E1E1E"/>
-          <w:spacing w:val="0"/>
-          <w:sz w:val="20"/>
-          <w:szCs w:val="20"/>
-          <w:lang w:val="ru-RU"/>
         </w:rPr>
       </w:pPr>
       <w:bookmarkStart w:id="0" w:name="z21"/>
@@ -62,9 +51,9 @@
         <w:gridCol w:w="986"/>
         <w:gridCol w:w="1171"/>
         <w:gridCol w:w="1170"/>
-        <w:gridCol w:w="1090"/>
+        <w:gridCol w:w="1092"/>
         <w:gridCol w:w="1792"/>
-        <w:gridCol w:w="1084"/>
+        <w:gridCol w:w="1082"/>
       </w:tblGrid>
       <w:tr>
         <w:trPr/>
@@ -88,9 +77,12 @@
               <w:jc w:val="left"/>
               <w:rPr>
                 <w:rFonts w:ascii="Arial" w:hAnsi="Arial"/>
-                <w:b w:val="false"/>
-                <w:b w:val="false"/>
-                <w:i w:val="false"/>
+              </w:rPr>
+            </w:pPr>
+            <w:r>
+              <w:rPr>
+                <w:rFonts w:ascii="Arial" w:hAnsi="Arial"/>
+                <w:b w:val="false"/>
                 <w:i w:val="false"/>
                 <w:caps w:val="false"/>
                 <w:smallCaps w:val="false"/>
@@ -100,6 +92,31 @@
                 <w:szCs w:val="16"/>
                 <w:lang w:val="ru-RU"/>
               </w:rPr>
+              <w:t>Наименование опасных отходов и их код в соответствии классификатором отходов</w:t>
+            </w:r>
+          </w:p>
+        </w:tc>
+        <w:tc>
+          <w:tcPr>
+            <w:tcW w:w="2074" w:type="dxa"/>
+            <w:tcBorders>
+              <w:top w:val="single" w:sz="2" w:space="0" w:color="CFCFCF"/>
+              <w:left w:val="single" w:sz="2" w:space="0" w:color="CFCFCF"/>
+              <w:bottom w:val="single" w:sz="2" w:space="0" w:color="CFCFCF"/>
+            </w:tcBorders>
+            <w:shd w:fill="FFFFFF" w:val="clear"/>
+            <w:vAlign w:val="center"/>
+          </w:tcPr>
+          <w:p>
+            <w:pPr>
+              <w:pStyle w:val="TableContents"/>
+              <w:bidi w:val="0"/>
+              <w:spacing w:lineRule="atLeast" w:line="222" w:before="0" w:after="0"/>
+              <w:ind w:left="0" w:right="0" w:hanging="0"/>
+              <w:jc w:val="left"/>
+              <w:rPr>
+                <w:rFonts w:ascii="Arial" w:hAnsi="Arial"/>
+              </w:rPr>
             </w:pPr>
             <w:r>
               <w:rPr>
@@ -114,13 +131,40 @@
                 <w:szCs w:val="16"/>
                 <w:lang w:val="ru-RU"/>
               </w:rPr>
-              <w:t>Наименование опасных отходов и их код в соответствии классификатором отходов</w:t>
-            </w:r>
-          </w:p>
-        </w:tc>
-        <w:tc>
-          <w:tcPr>
-            <w:tcW w:w="2074" w:type="dxa"/>
+              <w:t xml:space="preserve">Реквизиты образователя отходов: </w:t>
+            </w:r>
+          </w:p>
+          <w:p>
+            <w:pPr>
+              <w:pStyle w:val="TableContents"/>
+              <w:bidi w:val="0"/>
+              <w:spacing w:lineRule="atLeast" w:line="222" w:before="0" w:after="0"/>
+              <w:ind w:left="0" w:right="0" w:hanging="0"/>
+              <w:jc w:val="left"/>
+              <w:rPr>
+                <w:rFonts w:ascii="Arial" w:hAnsi="Arial"/>
+              </w:rPr>
+            </w:pPr>
+            <w:r>
+              <w:rPr>
+                <w:rFonts w:ascii="Arial" w:hAnsi="Arial"/>
+                <w:b w:val="false"/>
+                <w:i w:val="false"/>
+                <w:caps w:val="false"/>
+                <w:smallCaps w:val="false"/>
+                <w:color w:val="000000"/>
+                <w:spacing w:val="0"/>
+                <w:sz w:val="16"/>
+                <w:szCs w:val="16"/>
+                <w:lang w:val="ru-RU"/>
+              </w:rPr>
+              <w:t>индивидуальный идентификационный номер для физического лица и бизнес-идентификационный номер для юридического лица, его место нахождения</w:t>
+            </w:r>
+          </w:p>
+        </w:tc>
+        <w:tc>
+          <w:tcPr>
+            <w:tcW w:w="1005" w:type="dxa"/>
             <w:tcBorders>
               <w:top w:val="single" w:sz="2" w:space="0" w:color="CFCFCF"/>
               <w:left w:val="single" w:sz="2" w:space="0" w:color="CFCFCF"/>
@@ -138,9 +182,12 @@
               <w:jc w:val="left"/>
               <w:rPr>
                 <w:rFonts w:ascii="Arial" w:hAnsi="Arial"/>
-                <w:b w:val="false"/>
-                <w:b w:val="false"/>
-                <w:i w:val="false"/>
+              </w:rPr>
+            </w:pPr>
+            <w:r>
+              <w:rPr>
+                <w:rFonts w:ascii="Arial" w:hAnsi="Arial"/>
+                <w:b w:val="false"/>
                 <w:i w:val="false"/>
                 <w:caps w:val="false"/>
                 <w:smallCaps w:val="false"/>
@@ -150,6 +197,31 @@
                 <w:szCs w:val="16"/>
                 <w:lang w:val="ru-RU"/>
               </w:rPr>
+              <w:t>Место нахождения объекта, на котором образуются опасные отходы</w:t>
+            </w:r>
+          </w:p>
+        </w:tc>
+        <w:tc>
+          <w:tcPr>
+            <w:tcW w:w="2882" w:type="dxa"/>
+            <w:tcBorders>
+              <w:top w:val="single" w:sz="2" w:space="0" w:color="CFCFCF"/>
+              <w:left w:val="single" w:sz="2" w:space="0" w:color="CFCFCF"/>
+              <w:bottom w:val="single" w:sz="2" w:space="0" w:color="CFCFCF"/>
+            </w:tcBorders>
+            <w:shd w:fill="FFFFFF" w:val="clear"/>
+            <w:vAlign w:val="center"/>
+          </w:tcPr>
+          <w:p>
+            <w:pPr>
+              <w:pStyle w:val="TableContents"/>
+              <w:bidi w:val="0"/>
+              <w:spacing w:lineRule="atLeast" w:line="222" w:before="0" w:after="0"/>
+              <w:ind w:left="0" w:right="0" w:hanging="0"/>
+              <w:jc w:val="left"/>
+              <w:rPr>
+                <w:rFonts w:ascii="Arial" w:hAnsi="Arial"/>
+              </w:rPr>
             </w:pPr>
             <w:r>
               <w:rPr>
@@ -164,9 +236,21 @@
                 <w:szCs w:val="16"/>
                 <w:lang w:val="ru-RU"/>
               </w:rPr>
-              <w:t xml:space="preserve">Реквизиты образователя отходов: </w:t>
-            </w:r>
-          </w:p>
+              <w:t>Происхождение отходов: наименование технологического процесса, в результате которого образовались отходы, или процесса, в результате которого товар (продукция) утратил (утратила) свои потребительские свойства, с наименованием исходного товара (продукции)</w:t>
+            </w:r>
+          </w:p>
+        </w:tc>
+        <w:tc>
+          <w:tcPr>
+            <w:tcW w:w="900" w:type="dxa"/>
+            <w:tcBorders>
+              <w:top w:val="single" w:sz="2" w:space="0" w:color="CFCFCF"/>
+              <w:left w:val="single" w:sz="2" w:space="0" w:color="CFCFCF"/>
+              <w:bottom w:val="single" w:sz="2" w:space="0" w:color="CFCFCF"/>
+            </w:tcBorders>
+            <w:shd w:fill="FFFFFF" w:val="clear"/>
+            <w:vAlign w:val="center"/>
+          </w:tcPr>
           <w:p>
             <w:pPr>
               <w:pStyle w:val="TableContents"/>
@@ -176,9 +260,12 @@
               <w:jc w:val="left"/>
               <w:rPr>
                 <w:rFonts w:ascii="Arial" w:hAnsi="Arial"/>
-                <w:b w:val="false"/>
-                <w:b w:val="false"/>
-                <w:i w:val="false"/>
+              </w:rPr>
+            </w:pPr>
+            <w:r>
+              <w:rPr>
+                <w:rFonts w:ascii="Arial" w:hAnsi="Arial"/>
+                <w:b w:val="false"/>
                 <w:i w:val="false"/>
                 <w:caps w:val="false"/>
                 <w:smallCaps w:val="false"/>
@@ -188,6 +275,31 @@
                 <w:szCs w:val="16"/>
                 <w:lang w:val="ru-RU"/>
               </w:rPr>
+              <w:t>Перечень опасных свойств отходов</w:t>
+            </w:r>
+          </w:p>
+        </w:tc>
+        <w:tc>
+          <w:tcPr>
+            <w:tcW w:w="986" w:type="dxa"/>
+            <w:tcBorders>
+              <w:top w:val="single" w:sz="2" w:space="0" w:color="CFCFCF"/>
+              <w:left w:val="single" w:sz="2" w:space="0" w:color="CFCFCF"/>
+              <w:bottom w:val="single" w:sz="2" w:space="0" w:color="CFCFCF"/>
+            </w:tcBorders>
+            <w:shd w:fill="FFFFFF" w:val="clear"/>
+            <w:vAlign w:val="center"/>
+          </w:tcPr>
+          <w:p>
+            <w:pPr>
+              <w:pStyle w:val="TableContents"/>
+              <w:bidi w:val="0"/>
+              <w:spacing w:lineRule="atLeast" w:line="222" w:before="0" w:after="0"/>
+              <w:ind w:left="0" w:right="0" w:hanging="0"/>
+              <w:jc w:val="left"/>
+              <w:rPr>
+                <w:rFonts w:ascii="Arial" w:hAnsi="Arial"/>
+              </w:rPr>
             </w:pPr>
             <w:r>
               <w:rPr>
@@ -202,13 +314,13 @@
                 <w:szCs w:val="16"/>
                 <w:lang w:val="ru-RU"/>
               </w:rPr>
-              <w:t>индивидуальный идентификационный номер для физического лица и бизнес-идентификационный номер для юридического лица, его место нахождения</w:t>
-            </w:r>
-          </w:p>
-        </w:tc>
-        <w:tc>
-          <w:tcPr>
-            <w:tcW w:w="1005" w:type="dxa"/>
+              <w:t>Химический состав отходов и описание опасных свойств их компонентов</w:t>
+            </w:r>
+          </w:p>
+        </w:tc>
+        <w:tc>
+          <w:tcPr>
+            <w:tcW w:w="1171" w:type="dxa"/>
             <w:tcBorders>
               <w:top w:val="single" w:sz="2" w:space="0" w:color="CFCFCF"/>
               <w:left w:val="single" w:sz="2" w:space="0" w:color="CFCFCF"/>
@@ -226,9 +338,12 @@
               <w:jc w:val="left"/>
               <w:rPr>
                 <w:rFonts w:ascii="Arial" w:hAnsi="Arial"/>
-                <w:b w:val="false"/>
-                <w:b w:val="false"/>
-                <w:i w:val="false"/>
+              </w:rPr>
+            </w:pPr>
+            <w:r>
+              <w:rPr>
+                <w:rFonts w:ascii="Arial" w:hAnsi="Arial"/>
+                <w:b w:val="false"/>
                 <w:i w:val="false"/>
                 <w:caps w:val="false"/>
                 <w:smallCaps w:val="false"/>
@@ -238,6 +353,31 @@
                 <w:szCs w:val="16"/>
                 <w:lang w:val="ru-RU"/>
               </w:rPr>
+              <w:t>Рекомендуемые способы управления отходами</w:t>
+            </w:r>
+          </w:p>
+        </w:tc>
+        <w:tc>
+          <w:tcPr>
+            <w:tcW w:w="1170" w:type="dxa"/>
+            <w:tcBorders>
+              <w:top w:val="single" w:sz="2" w:space="0" w:color="CFCFCF"/>
+              <w:left w:val="single" w:sz="2" w:space="0" w:color="CFCFCF"/>
+              <w:bottom w:val="single" w:sz="2" w:space="0" w:color="CFCFCF"/>
+            </w:tcBorders>
+            <w:shd w:fill="FFFFFF" w:val="clear"/>
+            <w:vAlign w:val="center"/>
+          </w:tcPr>
+          <w:p>
+            <w:pPr>
+              <w:pStyle w:val="TableContents"/>
+              <w:bidi w:val="0"/>
+              <w:spacing w:lineRule="atLeast" w:line="222" w:before="0" w:after="0"/>
+              <w:ind w:left="0" w:right="0" w:hanging="0"/>
+              <w:jc w:val="left"/>
+              <w:rPr>
+                <w:rFonts w:ascii="Arial" w:hAnsi="Arial"/>
+              </w:rPr>
             </w:pPr>
             <w:r>
               <w:rPr>
@@ -252,13 +392,13 @@
                 <w:szCs w:val="16"/>
                 <w:lang w:val="ru-RU"/>
               </w:rPr>
-              <w:t>Место нахождения объекта, на котором образуются опасные отходы</w:t>
-            </w:r>
-          </w:p>
-        </w:tc>
-        <w:tc>
-          <w:tcPr>
-            <w:tcW w:w="2882" w:type="dxa"/>
+              <w:t>Необходимые меры предосторожности при управлении отходами</w:t>
+            </w:r>
+          </w:p>
+        </w:tc>
+        <w:tc>
+          <w:tcPr>
+            <w:tcW w:w="1092" w:type="dxa"/>
             <w:tcBorders>
               <w:top w:val="single" w:sz="2" w:space="0" w:color="CFCFCF"/>
               <w:left w:val="single" w:sz="2" w:space="0" w:color="CFCFCF"/>
@@ -276,9 +416,12 @@
               <w:jc w:val="left"/>
               <w:rPr>
                 <w:rFonts w:ascii="Arial" w:hAnsi="Arial"/>
-                <w:b w:val="false"/>
-                <w:b w:val="false"/>
-                <w:i w:val="false"/>
+              </w:rPr>
+            </w:pPr>
+            <w:r>
+              <w:rPr>
+                <w:rFonts w:ascii="Arial" w:hAnsi="Arial"/>
+                <w:b w:val="false"/>
                 <w:i w:val="false"/>
                 <w:caps w:val="false"/>
                 <w:smallCaps w:val="false"/>
@@ -288,6 +431,31 @@
                 <w:szCs w:val="16"/>
                 <w:lang w:val="ru-RU"/>
               </w:rPr>
+              <w:t>Требования к транспортировке отходов и проведению погрузочно-разгрузочных работ</w:t>
+            </w:r>
+          </w:p>
+        </w:tc>
+        <w:tc>
+          <w:tcPr>
+            <w:tcW w:w="1792" w:type="dxa"/>
+            <w:tcBorders>
+              <w:top w:val="single" w:sz="2" w:space="0" w:color="CFCFCF"/>
+              <w:left w:val="single" w:sz="2" w:space="0" w:color="CFCFCF"/>
+              <w:bottom w:val="single" w:sz="2" w:space="0" w:color="CFCFCF"/>
+            </w:tcBorders>
+            <w:shd w:fill="FFFFFF" w:val="clear"/>
+            <w:vAlign w:val="center"/>
+          </w:tcPr>
+          <w:p>
+            <w:pPr>
+              <w:pStyle w:val="TableContents"/>
+              <w:bidi w:val="0"/>
+              <w:spacing w:lineRule="atLeast" w:line="222" w:before="0" w:after="0"/>
+              <w:ind w:left="0" w:right="0" w:hanging="0"/>
+              <w:jc w:val="left"/>
+              <w:rPr>
+                <w:rFonts w:ascii="Arial" w:hAnsi="Arial"/>
+              </w:rPr>
             </w:pPr>
             <w:r>
               <w:rPr>
@@ -302,17 +470,18 @@
                 <w:szCs w:val="16"/>
                 <w:lang w:val="ru-RU"/>
               </w:rPr>
-              <w:t>Происхождение отходов: наименование технологического процесса, в результате которого образовались отходы, или процесса, в результате которого товар (продукция) утратил (утратила) свои потребительские свойства, с наименованием исходного товара (продукции)</w:t>
-            </w:r>
-          </w:p>
-        </w:tc>
-        <w:tc>
-          <w:tcPr>
-            <w:tcW w:w="900" w:type="dxa"/>
+              <w:t>Меры по предупреждению и ликвидации чрезвычайных ситуаций природного и техногенного характера и их последствий, связанных с опасными отходами, в том числе во время транспортировки и проведения погрузочно-разгрузочных работ</w:t>
+            </w:r>
+          </w:p>
+        </w:tc>
+        <w:tc>
+          <w:tcPr>
+            <w:tcW w:w="1082" w:type="dxa"/>
             <w:tcBorders>
               <w:top w:val="single" w:sz="2" w:space="0" w:color="CFCFCF"/>
               <w:left w:val="single" w:sz="2" w:space="0" w:color="CFCFCF"/>
               <w:bottom w:val="single" w:sz="2" w:space="0" w:color="CFCFCF"/>
+              <w:right w:val="single" w:sz="2" w:space="0" w:color="CFCFCF"/>
             </w:tcBorders>
             <w:shd w:fill="FFFFFF" w:val="clear"/>
             <w:vAlign w:val="center"/>
@@ -326,318 +495,6 @@
               <w:jc w:val="left"/>
               <w:rPr>
                 <w:rFonts w:ascii="Arial" w:hAnsi="Arial"/>
-                <w:b w:val="false"/>
-                <w:b w:val="false"/>
-                <w:i w:val="false"/>
-                <w:i w:val="false"/>
-                <w:caps w:val="false"/>
-                <w:smallCaps w:val="false"/>
-                <w:color w:val="000000"/>
-                <w:spacing w:val="0"/>
-                <w:sz w:val="16"/>
-                <w:szCs w:val="16"/>
-                <w:lang w:val="ru-RU"/>
-              </w:rPr>
-            </w:pPr>
-            <w:r>
-              <w:rPr>
-                <w:rFonts w:ascii="Arial" w:hAnsi="Arial"/>
-                <w:b w:val="false"/>
-                <w:i w:val="false"/>
-                <w:caps w:val="false"/>
-                <w:smallCaps w:val="false"/>
-                <w:color w:val="000000"/>
-                <w:spacing w:val="0"/>
-                <w:sz w:val="16"/>
-                <w:szCs w:val="16"/>
-                <w:lang w:val="ru-RU"/>
-              </w:rPr>
-              <w:t>Перечень опасных свойств отходов</w:t>
-            </w:r>
-          </w:p>
-        </w:tc>
-        <w:tc>
-          <w:tcPr>
-            <w:tcW w:w="986" w:type="dxa"/>
-            <w:tcBorders>
-              <w:top w:val="single" w:sz="2" w:space="0" w:color="CFCFCF"/>
-              <w:left w:val="single" w:sz="2" w:space="0" w:color="CFCFCF"/>
-              <w:bottom w:val="single" w:sz="2" w:space="0" w:color="CFCFCF"/>
-            </w:tcBorders>
-            <w:shd w:fill="FFFFFF" w:val="clear"/>
-            <w:vAlign w:val="center"/>
-          </w:tcPr>
-          <w:p>
-            <w:pPr>
-              <w:pStyle w:val="TableContents"/>
-              <w:bidi w:val="0"/>
-              <w:spacing w:lineRule="atLeast" w:line="222" w:before="0" w:after="0"/>
-              <w:ind w:left="0" w:right="0" w:hanging="0"/>
-              <w:jc w:val="left"/>
-              <w:rPr>
-                <w:rFonts w:ascii="Arial" w:hAnsi="Arial"/>
-                <w:b w:val="false"/>
-                <w:b w:val="false"/>
-                <w:i w:val="false"/>
-                <w:i w:val="false"/>
-                <w:caps w:val="false"/>
-                <w:smallCaps w:val="false"/>
-                <w:color w:val="000000"/>
-                <w:spacing w:val="0"/>
-                <w:sz w:val="16"/>
-                <w:szCs w:val="16"/>
-                <w:lang w:val="ru-RU"/>
-              </w:rPr>
-            </w:pPr>
-            <w:r>
-              <w:rPr>
-                <w:rFonts w:ascii="Arial" w:hAnsi="Arial"/>
-                <w:b w:val="false"/>
-                <w:i w:val="false"/>
-                <w:caps w:val="false"/>
-                <w:smallCaps w:val="false"/>
-                <w:color w:val="000000"/>
-                <w:spacing w:val="0"/>
-                <w:sz w:val="16"/>
-                <w:szCs w:val="16"/>
-                <w:lang w:val="ru-RU"/>
-              </w:rPr>
-              <w:t>Химический состав отходов и описание опасных свойств их компонентов</w:t>
-            </w:r>
-          </w:p>
-        </w:tc>
-        <w:tc>
-          <w:tcPr>
-            <w:tcW w:w="1171" w:type="dxa"/>
-            <w:tcBorders>
-              <w:top w:val="single" w:sz="2" w:space="0" w:color="CFCFCF"/>
-              <w:left w:val="single" w:sz="2" w:space="0" w:color="CFCFCF"/>
-              <w:bottom w:val="single" w:sz="2" w:space="0" w:color="CFCFCF"/>
-            </w:tcBorders>
-            <w:shd w:fill="FFFFFF" w:val="clear"/>
-            <w:vAlign w:val="center"/>
-          </w:tcPr>
-          <w:p>
-            <w:pPr>
-              <w:pStyle w:val="TableContents"/>
-              <w:bidi w:val="0"/>
-              <w:spacing w:lineRule="atLeast" w:line="222" w:before="0" w:after="0"/>
-              <w:ind w:left="0" w:right="0" w:hanging="0"/>
-              <w:jc w:val="left"/>
-              <w:rPr>
-                <w:rFonts w:ascii="Arial" w:hAnsi="Arial"/>
-                <w:b w:val="false"/>
-                <w:b w:val="false"/>
-                <w:i w:val="false"/>
-                <w:i w:val="false"/>
-                <w:caps w:val="false"/>
-                <w:smallCaps w:val="false"/>
-                <w:color w:val="000000"/>
-                <w:spacing w:val="0"/>
-                <w:sz w:val="16"/>
-                <w:szCs w:val="16"/>
-                <w:lang w:val="ru-RU"/>
-              </w:rPr>
-            </w:pPr>
-            <w:r>
-              <w:rPr>
-                <w:rFonts w:ascii="Arial" w:hAnsi="Arial"/>
-                <w:b w:val="false"/>
-                <w:i w:val="false"/>
-                <w:caps w:val="false"/>
-                <w:smallCaps w:val="false"/>
-                <w:color w:val="000000"/>
-                <w:spacing w:val="0"/>
-                <w:sz w:val="16"/>
-                <w:szCs w:val="16"/>
-                <w:lang w:val="ru-RU"/>
-              </w:rPr>
-              <w:t>Рекомендуемые способы управления отходами</w:t>
-            </w:r>
-          </w:p>
-        </w:tc>
-        <w:tc>
-          <w:tcPr>
-            <w:tcW w:w="1170" w:type="dxa"/>
-            <w:tcBorders>
-              <w:top w:val="single" w:sz="2" w:space="0" w:color="CFCFCF"/>
-              <w:left w:val="single" w:sz="2" w:space="0" w:color="CFCFCF"/>
-              <w:bottom w:val="single" w:sz="2" w:space="0" w:color="CFCFCF"/>
-            </w:tcBorders>
-            <w:shd w:fill="FFFFFF" w:val="clear"/>
-            <w:vAlign w:val="center"/>
-          </w:tcPr>
-          <w:p>
-            <w:pPr>
-              <w:pStyle w:val="TableContents"/>
-              <w:bidi w:val="0"/>
-              <w:spacing w:lineRule="atLeast" w:line="222" w:before="0" w:after="0"/>
-              <w:ind w:left="0" w:right="0" w:hanging="0"/>
-              <w:jc w:val="left"/>
-              <w:rPr>
-                <w:rFonts w:ascii="Arial" w:hAnsi="Arial"/>
-                <w:b w:val="false"/>
-                <w:b w:val="false"/>
-                <w:i w:val="false"/>
-                <w:i w:val="false"/>
-                <w:caps w:val="false"/>
-                <w:smallCaps w:val="false"/>
-                <w:color w:val="000000"/>
-                <w:spacing w:val="0"/>
-                <w:sz w:val="16"/>
-                <w:szCs w:val="16"/>
-                <w:lang w:val="ru-RU"/>
-              </w:rPr>
-            </w:pPr>
-            <w:r>
-              <w:rPr>
-                <w:rFonts w:ascii="Arial" w:hAnsi="Arial"/>
-                <w:b w:val="false"/>
-                <w:i w:val="false"/>
-                <w:caps w:val="false"/>
-                <w:smallCaps w:val="false"/>
-                <w:color w:val="000000"/>
-                <w:spacing w:val="0"/>
-                <w:sz w:val="16"/>
-                <w:szCs w:val="16"/>
-                <w:lang w:val="ru-RU"/>
-              </w:rPr>
-              <w:t>Необходимые меры предосторожности при управлении отходами</w:t>
-            </w:r>
-          </w:p>
-        </w:tc>
-        <w:tc>
-          <w:tcPr>
-            <w:tcW w:w="1090" w:type="dxa"/>
-            <w:tcBorders>
-              <w:top w:val="single" w:sz="2" w:space="0" w:color="CFCFCF"/>
-              <w:left w:val="single" w:sz="2" w:space="0" w:color="CFCFCF"/>
-              <w:bottom w:val="single" w:sz="2" w:space="0" w:color="CFCFCF"/>
-            </w:tcBorders>
-            <w:shd w:fill="FFFFFF" w:val="clear"/>
-            <w:vAlign w:val="center"/>
-          </w:tcPr>
-          <w:p>
-            <w:pPr>
-              <w:pStyle w:val="TableContents"/>
-              <w:bidi w:val="0"/>
-              <w:spacing w:lineRule="atLeast" w:line="222" w:before="0" w:after="0"/>
-              <w:ind w:left="0" w:right="0" w:hanging="0"/>
-              <w:jc w:val="left"/>
-              <w:rPr>
-                <w:rFonts w:ascii="Arial" w:hAnsi="Arial"/>
-                <w:b w:val="false"/>
-                <w:b w:val="false"/>
-                <w:i w:val="false"/>
-                <w:i w:val="false"/>
-                <w:caps w:val="false"/>
-                <w:smallCaps w:val="false"/>
-                <w:color w:val="000000"/>
-                <w:spacing w:val="0"/>
-                <w:sz w:val="16"/>
-                <w:szCs w:val="16"/>
-                <w:lang w:val="ru-RU"/>
-              </w:rPr>
-            </w:pPr>
-            <w:r>
-              <w:rPr>
-                <w:rFonts w:ascii="Arial" w:hAnsi="Arial"/>
-                <w:b w:val="false"/>
-                <w:i w:val="false"/>
-                <w:caps w:val="false"/>
-                <w:smallCaps w:val="false"/>
-                <w:color w:val="000000"/>
-                <w:spacing w:val="0"/>
-                <w:sz w:val="16"/>
-                <w:szCs w:val="16"/>
-                <w:lang w:val="ru-RU"/>
-              </w:rPr>
-              <w:t>Требования к транспортировке отходов и проведению погрузочно-разгрузочных работ</w:t>
-            </w:r>
-          </w:p>
-        </w:tc>
-        <w:tc>
-          <w:tcPr>
-            <w:tcW w:w="1792" w:type="dxa"/>
-            <w:tcBorders>
-              <w:top w:val="single" w:sz="2" w:space="0" w:color="CFCFCF"/>
-              <w:left w:val="single" w:sz="2" w:space="0" w:color="CFCFCF"/>
-              <w:bottom w:val="single" w:sz="2" w:space="0" w:color="CFCFCF"/>
-            </w:tcBorders>
-            <w:shd w:fill="FFFFFF" w:val="clear"/>
-            <w:vAlign w:val="center"/>
-          </w:tcPr>
-          <w:p>
-            <w:pPr>
-              <w:pStyle w:val="TableContents"/>
-              <w:bidi w:val="0"/>
-              <w:spacing w:lineRule="atLeast" w:line="222" w:before="0" w:after="0"/>
-              <w:ind w:left="0" w:right="0" w:hanging="0"/>
-              <w:jc w:val="left"/>
-              <w:rPr>
-                <w:rFonts w:ascii="Arial" w:hAnsi="Arial"/>
-                <w:b w:val="false"/>
-                <w:b w:val="false"/>
-                <w:i w:val="false"/>
-                <w:i w:val="false"/>
-                <w:caps w:val="false"/>
-                <w:smallCaps w:val="false"/>
-                <w:color w:val="000000"/>
-                <w:spacing w:val="0"/>
-                <w:sz w:val="16"/>
-                <w:szCs w:val="16"/>
-                <w:lang w:val="ru-RU"/>
-              </w:rPr>
-            </w:pPr>
-            <w:r>
-              <w:rPr>
-                <w:rFonts w:ascii="Arial" w:hAnsi="Arial"/>
-                <w:b w:val="false"/>
-                <w:i w:val="false"/>
-                <w:caps w:val="false"/>
-                <w:smallCaps w:val="false"/>
-                <w:color w:val="000000"/>
-                <w:spacing w:val="0"/>
-                <w:sz w:val="16"/>
-                <w:szCs w:val="16"/>
-                <w:lang w:val="ru-RU"/>
-              </w:rPr>
-              <w:t>Меры по предупреждению и ликвидации чрезвычайных ситуаций природного и техногенного характера и их последствий, связанных с опасными отходами, в том числе во время транспортировки и проведения погрузочно-разгрузочных работ</w:t>
-            </w:r>
-          </w:p>
-        </w:tc>
-        <w:tc>
-          <w:tcPr>
-            <w:tcW w:w="1084" w:type="dxa"/>
-            <w:tcBorders>
-              <w:top w:val="single" w:sz="2" w:space="0" w:color="CFCFCF"/>
-              <w:left w:val="single" w:sz="2" w:space="0" w:color="CFCFCF"/>
-              <w:bottom w:val="single" w:sz="2" w:space="0" w:color="CFCFCF"/>
-              <w:right w:val="single" w:sz="2" w:space="0" w:color="CFCFCF"/>
-            </w:tcBorders>
-            <w:shd w:fill="FFFFFF" w:val="clear"/>
-            <w:vAlign w:val="center"/>
-          </w:tcPr>
-          <w:p>
-            <w:pPr>
-              <w:pStyle w:val="TableContents"/>
-              <w:bidi w:val="0"/>
-              <w:spacing w:lineRule="atLeast" w:line="222" w:before="0" w:after="0"/>
-              <w:ind w:left="0" w:right="0" w:hanging="0"/>
-              <w:jc w:val="left"/>
-              <w:rPr>
-                <w:rFonts w:ascii="Arial" w:hAnsi="Arial"/>
-                <w:b w:val="false"/>
-                <w:b w:val="false"/>
-                <w:i w:val="false"/>
-                <w:i w:val="false"/>
-                <w:caps w:val="false"/>
-                <w:smallCaps w:val="false"/>
-                <w:color w:val="000000"/>
-                <w:spacing w:val="0"/>
-                <w:sz w:val="16"/>
-                <w:szCs w:val="16"/>
-                <w:lang w:val="ru-RU"/>
               </w:rPr>
             </w:pPr>
             <w:r>
@@ -678,17 +535,6 @@
               <w:ind w:left="0" w:right="0" w:hanging="0"/>
               <w:rPr>
                 <w:rFonts w:ascii="Arial" w:hAnsi="Arial"/>
-                <w:b w:val="false"/>
-                <w:b w:val="false"/>
-                <w:i w:val="false"/>
-                <w:i w:val="false"/>
-                <w:caps w:val="false"/>
-                <w:smallCaps w:val="false"/>
-                <w:color w:val="000000"/>
-                <w:spacing w:val="0"/>
-                <w:sz w:val="16"/>
-                <w:szCs w:val="16"/>
-                <w:lang w:val="ru-RU"/>
               </w:rPr>
             </w:pPr>
             <w:r>
@@ -725,8 +571,7 @@
               <w:spacing w:lineRule="atLeast" w:line="222" w:before="0" w:after="0"/>
               <w:ind w:left="0" w:right="0" w:hanging="0"/>
               <w:rPr>
-                <w:sz w:val="16"/>
-                <w:szCs w:val="16"/>
+                <w:rFonts w:ascii="Arial" w:hAnsi="Arial"/>
               </w:rPr>
             </w:pPr>
             <w:r>
@@ -815,8 +660,7 @@
               <w:spacing w:lineRule="atLeast" w:line="222" w:before="0" w:after="0"/>
               <w:ind w:left="0" w:right="0" w:hanging="0"/>
               <w:rPr>
-                <w:sz w:val="16"/>
-                <w:szCs w:val="16"/>
+                <w:rFonts w:ascii="Arial" w:hAnsi="Arial"/>
               </w:rPr>
             </w:pPr>
             <w:r>
@@ -933,9 +777,12 @@
               <w:jc w:val="left"/>
               <w:rPr>
                 <w:rFonts w:ascii="Arial" w:hAnsi="Arial"/>
-                <w:b w:val="false"/>
-                <w:b w:val="false"/>
-                <w:i w:val="false"/>
+              </w:rPr>
+            </w:pPr>
+            <w:r>
+              <w:rPr>
+                <w:rFonts w:ascii="Arial" w:hAnsi="Arial"/>
+                <w:b w:val="false"/>
                 <w:i w:val="false"/>
                 <w:caps w:val="false"/>
                 <w:smallCaps w:val="false"/>
@@ -945,6 +792,104 @@
                 <w:szCs w:val="16"/>
                 <w:lang w:val="ru-RU"/>
               </w:rPr>
+              <w:t>{siteName}</w:t>
+            </w:r>
+          </w:p>
+        </w:tc>
+        <w:tc>
+          <w:tcPr>
+            <w:tcW w:w="2882" w:type="dxa"/>
+            <w:tcBorders>
+              <w:left w:val="single" w:sz="2" w:space="0" w:color="CFCFCF"/>
+              <w:bottom w:val="single" w:sz="2" w:space="0" w:color="CFCFCF"/>
+            </w:tcBorders>
+            <w:shd w:fill="FFFFFF" w:val="clear"/>
+            <w:vAlign w:val="center"/>
+          </w:tcPr>
+          <w:p>
+            <w:pPr>
+              <w:pStyle w:val="Normal"/>
+              <w:bidi w:val="0"/>
+              <w:spacing w:lineRule="atLeast" w:line="222" w:before="0" w:after="200"/>
+              <w:ind w:left="0" w:right="0" w:hanging="0"/>
+              <w:rPr>
+                <w:rFonts w:ascii="Arial" w:hAnsi="Arial"/>
+              </w:rPr>
+            </w:pPr>
+            <w:r>
+              <w:rPr>
+                <w:rFonts w:eastAsia="Arial" w:ascii="Arial" w:hAnsi="Arial"/>
+                <w:b w:val="false"/>
+                <w:i w:val="false"/>
+                <w:caps w:val="false"/>
+                <w:smallCaps w:val="false"/>
+                <w:color w:val="000000"/>
+                <w:spacing w:val="0"/>
+                <w:sz w:val="16"/>
+                <w:szCs w:val="16"/>
+                <w:lang w:val="en-US" w:eastAsia="zh-CN"/>
+              </w:rPr>
+              <w:t>{#wastesOrigin}{processName}</w:t>
+            </w:r>
+          </w:p>
+        </w:tc>
+        <w:tc>
+          <w:tcPr>
+            <w:tcW w:w="900" w:type="dxa"/>
+            <w:tcBorders>
+              <w:left w:val="single" w:sz="2" w:space="0" w:color="CFCFCF"/>
+              <w:bottom w:val="single" w:sz="2" w:space="0" w:color="CFCFCF"/>
+            </w:tcBorders>
+            <w:shd w:fill="FFFFFF" w:val="clear"/>
+            <w:vAlign w:val="center"/>
+          </w:tcPr>
+          <w:p>
+            <w:pPr>
+              <w:pStyle w:val="Normal"/>
+              <w:bidi w:val="0"/>
+              <w:spacing w:lineRule="atLeast" w:line="222" w:before="0" w:after="200"/>
+              <w:ind w:left="0" w:right="0" w:hanging="0"/>
+              <w:rPr>
+                <w:rFonts w:ascii="Arial" w:hAnsi="Arial"/>
+              </w:rPr>
+            </w:pPr>
+            <w:r>
+              <w:rPr>
+                <w:rFonts w:eastAsia="Arial" w:ascii="Arial" w:hAnsi="Arial"/>
+                <w:b w:val="false"/>
+                <w:i w:val="false"/>
+                <w:caps w:val="false"/>
+                <w:smallCaps w:val="false"/>
+                <w:color w:val="000000"/>
+                <w:spacing w:val="0"/>
+                <w:sz w:val="16"/>
+                <w:szCs w:val="16"/>
+                <w:lang w:val="en-US" w:eastAsia="zh-CN"/>
+              </w:rPr>
+              <w:t>{wasteSource}{/wastesOrigin}</w:t>
+            </w:r>
+          </w:p>
+        </w:tc>
+        <w:tc>
+          <w:tcPr>
+            <w:tcW w:w="986" w:type="dxa"/>
+            <w:tcBorders>
+              <w:left w:val="single" w:sz="2" w:space="0" w:color="CFCFCF"/>
+              <w:bottom w:val="single" w:sz="2" w:space="0" w:color="CFCFCF"/>
+            </w:tcBorders>
+            <w:shd w:fill="FFFFFF" w:val="clear"/>
+            <w:vAlign w:val="center"/>
+          </w:tcPr>
+          <w:p>
+            <w:pPr>
+              <w:pStyle w:val="TableContents"/>
+              <w:bidi w:val="0"/>
+              <w:spacing w:lineRule="atLeast" w:line="222" w:before="0" w:after="0"/>
+              <w:ind w:left="0" w:right="0" w:hanging="0"/>
+              <w:jc w:val="left"/>
+              <w:rPr>
+                <w:rFonts w:ascii="Arial" w:hAnsi="Arial"/>
+              </w:rPr>
             </w:pPr>
             <w:r>
               <w:rPr>
@@ -959,8 +904,20 @@
                 <w:szCs w:val="16"/>
                 <w:lang w:val="ru-RU"/>
               </w:rPr>
-              <w:t>{site</w:t>
-            </w:r>
+              <w:t>{#wastesComposition}{wasteComponentName}</w:t>
+            </w:r>
+          </w:p>
+          <w:p>
+            <w:pPr>
+              <w:pStyle w:val="TableContents"/>
+              <w:bidi w:val="0"/>
+              <w:spacing w:lineRule="atLeast" w:line="222" w:before="0" w:after="0"/>
+              <w:ind w:left="0" w:right="0" w:hanging="0"/>
+              <w:jc w:val="left"/>
+              <w:rPr>
+                <w:rFonts w:ascii="Arial" w:hAnsi="Arial"/>
+              </w:rPr>
+            </w:pPr>
             <w:r>
               <w:rPr>
                 <w:rFonts w:ascii="Arial" w:hAnsi="Arial"/>
@@ -974,8 +931,20 @@
                 <w:szCs w:val="16"/>
                 <w:lang w:val="ru-RU"/>
               </w:rPr>
-              <w:t>Name</w:t>
-            </w:r>
+              <w:t>{wasteComponentConcentration}</w:t>
+            </w:r>
+          </w:p>
+          <w:p>
+            <w:pPr>
+              <w:pStyle w:val="TableContents"/>
+              <w:bidi w:val="0"/>
+              <w:spacing w:lineRule="atLeast" w:line="222" w:before="0" w:after="0"/>
+              <w:ind w:left="0" w:right="0" w:hanging="0"/>
+              <w:jc w:val="left"/>
+              <w:rPr>
+                <w:rFonts w:ascii="Arial" w:hAnsi="Arial"/>
+              </w:rPr>
+            </w:pPr>
             <w:r>
               <w:rPr>
                 <w:rFonts w:ascii="Arial" w:hAnsi="Arial"/>
@@ -989,13 +958,94 @@
                 <w:szCs w:val="16"/>
                 <w:lang w:val="ru-RU"/>
               </w:rPr>
-              <w:t>}</w:t>
-            </w:r>
-          </w:p>
-        </w:tc>
-        <w:tc>
-          <w:tcPr>
-            <w:tcW w:w="2882" w:type="dxa"/>
+              <w:t>{wasteIndexSourceName}</w:t>
+            </w:r>
+          </w:p>
+          <w:p>
+            <w:pPr>
+              <w:pStyle w:val="TableContents"/>
+              <w:bidi w:val="0"/>
+              <w:spacing w:lineRule="atLeast" w:line="222" w:before="0" w:after="0"/>
+              <w:ind w:left="0" w:right="0" w:hanging="0"/>
+              <w:jc w:val="left"/>
+              <w:rPr>
+                <w:rFonts w:ascii="Arial" w:hAnsi="Arial"/>
+              </w:rPr>
+            </w:pPr>
+            <w:r>
+              <w:rPr>
+                <w:rFonts w:ascii="Arial" w:hAnsi="Arial"/>
+                <w:b w:val="false"/>
+                <w:i w:val="false"/>
+                <w:caps w:val="false"/>
+                <w:smallCaps w:val="false"/>
+                <w:color w:val="000000"/>
+                <w:spacing w:val="0"/>
+                <w:sz w:val="16"/>
+                <w:szCs w:val="16"/>
+                <w:lang w:val="ru-RU"/>
+              </w:rPr>
+              <w:t>{wasteIndexSourceValue}</w:t>
+            </w:r>
+          </w:p>
+          <w:p>
+            <w:pPr>
+              <w:pStyle w:val="TableContents"/>
+              <w:bidi w:val="0"/>
+              <w:spacing w:lineRule="atLeast" w:line="222" w:before="0" w:after="0"/>
+              <w:ind w:left="0" w:right="0" w:hanging="0"/>
+              <w:jc w:val="left"/>
+              <w:rPr>
+                <w:rFonts w:ascii="Arial" w:hAnsi="Arial"/>
+              </w:rPr>
+            </w:pPr>
+            <w:r>
+              <w:rPr>
+                <w:rFonts w:ascii="Arial" w:hAnsi="Arial"/>
+                <w:b w:val="false"/>
+                <w:i w:val="false"/>
+                <w:caps w:val="false"/>
+                <w:smallCaps w:val="false"/>
+                <w:color w:val="000000"/>
+                <w:spacing w:val="0"/>
+                <w:sz w:val="16"/>
+                <w:szCs w:val="16"/>
+                <w:lang w:val="ru-RU"/>
+              </w:rPr>
+              <w:t>{replaceHazardList} - {hazWasteLevelValue}</w:t>
+            </w:r>
+          </w:p>
+          <w:p>
+            <w:pPr>
+              <w:pStyle w:val="TableContents"/>
+              <w:bidi w:val="0"/>
+              <w:spacing w:lineRule="atLeast" w:line="222" w:before="0" w:after="0"/>
+              <w:ind w:left="0" w:right="0" w:hanging="0"/>
+              <w:jc w:val="left"/>
+              <w:rPr>
+                <w:rFonts w:ascii="Arial" w:hAnsi="Arial"/>
+              </w:rPr>
+            </w:pPr>
+            <w:r>
+              <w:rPr>
+                <w:rFonts w:ascii="Arial" w:hAnsi="Arial"/>
+                <w:b w:val="false"/>
+                <w:i w:val="false"/>
+                <w:caps w:val="false"/>
+                <w:smallCaps w:val="false"/>
+                <w:color w:val="000000"/>
+                <w:spacing w:val="0"/>
+                <w:sz w:val="16"/>
+                <w:szCs w:val="16"/>
+                <w:lang w:val="ru-RU"/>
+              </w:rPr>
+              <w:t>{wasteIndexSourceDocument}{/wastesComposition}</w:t>
+            </w:r>
+          </w:p>
+        </w:tc>
+        <w:tc>
+          <w:tcPr>
+            <w:tcW w:w="1171" w:type="dxa"/>
             <w:tcBorders>
               <w:left w:val="single" w:sz="2" w:space="0" w:color="CFCFCF"/>
               <w:bottom w:val="single" w:sz="2" w:space="0" w:color="CFCFCF"/>
@@ -1007,21 +1057,10 @@
             <w:pPr>
               <w:pStyle w:val="Normal"/>
               <w:bidi w:val="0"/>
-              <w:spacing w:lineRule="atLeast" w:line="222" w:before="0" w:after="200"/>
-              <w:ind w:left="0" w:right="0" w:hanging="0"/>
-              <w:rPr>
-                <w:rFonts w:ascii="Arial" w:hAnsi="Arial"/>
-                <w:b w:val="false"/>
-                <w:b w:val="false"/>
-                <w:i w:val="false"/>
-                <w:i w:val="false"/>
-                <w:caps w:val="false"/>
-                <w:smallCaps w:val="false"/>
-                <w:color w:val="000000"/>
-                <w:spacing w:val="0"/>
-                <w:sz w:val="16"/>
-                <w:szCs w:val="16"/>
-                <w:lang w:val="ru-RU"/>
+              <w:spacing w:lineRule="atLeast" w:line="222" w:before="0" w:after="0"/>
+              <w:ind w:left="0" w:right="0" w:hanging="0"/>
+              <w:rPr>
+                <w:rFonts w:ascii="Arial" w:hAnsi="Arial"/>
               </w:rPr>
             </w:pPr>
             <w:r>
@@ -1037,13 +1076,28 @@
                 <w:szCs w:val="16"/>
                 <w:lang w:val="en-US" w:eastAsia="zh-CN"/>
               </w:rPr>
-              <w:t>{#wastesOrigin}{processName}</w:t>
-            </w:r>
-          </w:p>
-        </w:tc>
-        <w:tc>
-          <w:tcPr>
-            <w:tcW w:w="900" w:type="dxa"/>
+              <w:t xml:space="preserve"> </w:t>
+            </w:r>
+            <w:r>
+              <w:rPr>
+                <w:rFonts w:eastAsia="Arial" w:ascii="Arial" w:hAnsi="Arial"/>
+                <w:b w:val="false"/>
+                <w:i w:val="false"/>
+                <w:caps w:val="false"/>
+                <w:smallCaps w:val="false"/>
+                <w:color w:val="000000"/>
+                <w:spacing w:val="0"/>
+                <w:sz w:val="16"/>
+                <w:szCs w:val="16"/>
+                <w:lang w:val="en-US" w:eastAsia="zh-CN"/>
+              </w:rPr>
+              <w:t>{recyclingType}</w:t>
+            </w:r>
+          </w:p>
+        </w:tc>
+        <w:tc>
+          <w:tcPr>
+            <w:tcW w:w="1170" w:type="dxa"/>
             <w:tcBorders>
               <w:left w:val="single" w:sz="2" w:space="0" w:color="CFCFCF"/>
               <w:bottom w:val="single" w:sz="2" w:space="0" w:color="CFCFCF"/>
@@ -1055,21 +1109,10 @@
             <w:pPr>
               <w:pStyle w:val="Normal"/>
               <w:bidi w:val="0"/>
-              <w:spacing w:lineRule="atLeast" w:line="222" w:before="0" w:after="200"/>
-              <w:ind w:left="0" w:right="0" w:hanging="0"/>
-              <w:rPr>
-                <w:rFonts w:ascii="Arial" w:hAnsi="Arial"/>
-                <w:b w:val="false"/>
-                <w:b w:val="false"/>
-                <w:i w:val="false"/>
-                <w:i w:val="false"/>
-                <w:caps w:val="false"/>
-                <w:smallCaps w:val="false"/>
-                <w:color w:val="000000"/>
-                <w:spacing w:val="0"/>
-                <w:sz w:val="16"/>
-                <w:szCs w:val="16"/>
-                <w:lang w:val="ru-RU"/>
+              <w:spacing w:lineRule="atLeast" w:line="222" w:before="0" w:after="0"/>
+              <w:ind w:left="0" w:right="0" w:hanging="0"/>
+              <w:rPr>
+                <w:rFonts w:ascii="Arial" w:hAnsi="Arial"/>
               </w:rPr>
             </w:pPr>
             <w:r>
@@ -1085,252 +1128,13 @@
                 <w:szCs w:val="16"/>
                 <w:lang w:val="en-US" w:eastAsia="zh-CN"/>
               </w:rPr>
-              <w:t>{wasteSource}{/wastesOrigin}</w:t>
-            </w:r>
-          </w:p>
-        </w:tc>
-        <w:tc>
-          <w:tcPr>
-            <w:tcW w:w="986" w:type="dxa"/>
-            <w:tcBorders>
-              <w:left w:val="single" w:sz="2" w:space="0" w:color="CFCFCF"/>
-              <w:bottom w:val="single" w:sz="2" w:space="0" w:color="CFCFCF"/>
-            </w:tcBorders>
-            <w:shd w:fill="FFFFFF" w:val="clear"/>
-            <w:vAlign w:val="center"/>
-          </w:tcPr>
-          <w:p>
-            <w:pPr>
-              <w:pStyle w:val="TableContents"/>
-              <w:bidi w:val="0"/>
-              <w:spacing w:lineRule="atLeast" w:line="222" w:before="0" w:after="0"/>
-              <w:ind w:left="0" w:right="0" w:hanging="0"/>
-              <w:jc w:val="left"/>
-              <w:rPr>
-                <w:rFonts w:ascii="Arial" w:hAnsi="Arial"/>
-                <w:b w:val="false"/>
-                <w:b w:val="false"/>
-                <w:i w:val="false"/>
-                <w:i w:val="false"/>
-                <w:caps w:val="false"/>
-                <w:smallCaps w:val="false"/>
-                <w:color w:val="000000"/>
-                <w:spacing w:val="0"/>
-                <w:sz w:val="16"/>
-                <w:szCs w:val="16"/>
-                <w:lang w:val="ru-RU"/>
-              </w:rPr>
-            </w:pPr>
-            <w:r>
-              <w:rPr>
-                <w:rFonts w:ascii="Arial" w:hAnsi="Arial"/>
-                <w:b w:val="false"/>
-                <w:i w:val="false"/>
-                <w:caps w:val="false"/>
-                <w:smallCaps w:val="false"/>
-                <w:color w:val="000000"/>
-                <w:spacing w:val="0"/>
-                <w:sz w:val="16"/>
-                <w:szCs w:val="16"/>
-                <w:lang w:val="ru-RU"/>
-              </w:rPr>
-              <w:t>{#wastesComposition}{wasteComponentName}</w:t>
-            </w:r>
-          </w:p>
-          <w:p>
-            <w:pPr>
-              <w:pStyle w:val="TableContents"/>
-              <w:bidi w:val="0"/>
-              <w:spacing w:lineRule="atLeast" w:line="222" w:before="0" w:after="0"/>
-              <w:ind w:left="0" w:right="0" w:hanging="0"/>
-              <w:jc w:val="left"/>
-              <w:rPr>
-                <w:rFonts w:ascii="Arial" w:hAnsi="Arial"/>
-                <w:b w:val="false"/>
-                <w:b w:val="false"/>
-                <w:i w:val="false"/>
-                <w:i w:val="false"/>
-                <w:caps w:val="false"/>
-                <w:smallCaps w:val="false"/>
-                <w:color w:val="000000"/>
-                <w:spacing w:val="0"/>
-                <w:sz w:val="16"/>
-                <w:szCs w:val="16"/>
-                <w:lang w:val="ru-RU"/>
-              </w:rPr>
-            </w:pPr>
-            <w:r>
-              <w:rPr>
-                <w:rFonts w:ascii="Arial" w:hAnsi="Arial"/>
-                <w:b w:val="false"/>
-                <w:i w:val="false"/>
-                <w:caps w:val="false"/>
-                <w:smallCaps w:val="false"/>
-                <w:color w:val="000000"/>
-                <w:spacing w:val="0"/>
-                <w:sz w:val="16"/>
-                <w:szCs w:val="16"/>
-                <w:lang w:val="ru-RU"/>
-              </w:rPr>
-              <w:t>{wasteComponentConcentration}</w:t>
-            </w:r>
-          </w:p>
-          <w:p>
-            <w:pPr>
-              <w:pStyle w:val="TableContents"/>
-              <w:bidi w:val="0"/>
-              <w:spacing w:lineRule="atLeast" w:line="222" w:before="0" w:after="0"/>
-              <w:ind w:left="0" w:right="0" w:hanging="0"/>
-              <w:jc w:val="left"/>
-              <w:rPr>
-                <w:rFonts w:ascii="Arial" w:hAnsi="Arial"/>
-                <w:b w:val="false"/>
-                <w:b w:val="false"/>
-                <w:i w:val="false"/>
-                <w:i w:val="false"/>
-                <w:caps w:val="false"/>
-                <w:smallCaps w:val="false"/>
-                <w:color w:val="000000"/>
-                <w:spacing w:val="0"/>
-                <w:sz w:val="16"/>
-                <w:szCs w:val="16"/>
-                <w:lang w:val="ru-RU"/>
-              </w:rPr>
-            </w:pPr>
-            <w:r>
-              <w:rPr>
-                <w:rFonts w:ascii="Arial" w:hAnsi="Arial"/>
-                <w:b w:val="false"/>
-                <w:i w:val="false"/>
-                <w:caps w:val="false"/>
-                <w:smallCaps w:val="false"/>
-                <w:color w:val="000000"/>
-                <w:spacing w:val="0"/>
-                <w:sz w:val="16"/>
-                <w:szCs w:val="16"/>
-                <w:lang w:val="ru-RU"/>
-              </w:rPr>
-              <w:t>{wasteIndexSourceName}</w:t>
-            </w:r>
-          </w:p>
-          <w:p>
-            <w:pPr>
-              <w:pStyle w:val="TableContents"/>
-              <w:bidi w:val="0"/>
-              <w:spacing w:lineRule="atLeast" w:line="222" w:before="0" w:after="0"/>
-              <w:ind w:left="0" w:right="0" w:hanging="0"/>
-              <w:jc w:val="left"/>
-              <w:rPr>
-                <w:rFonts w:ascii="Arial" w:hAnsi="Arial"/>
-                <w:b w:val="false"/>
-                <w:b w:val="false"/>
-                <w:i w:val="false"/>
-                <w:i w:val="false"/>
-                <w:caps w:val="false"/>
-                <w:smallCaps w:val="false"/>
-                <w:color w:val="000000"/>
-                <w:spacing w:val="0"/>
-                <w:sz w:val="16"/>
-                <w:szCs w:val="16"/>
-                <w:lang w:val="ru-RU"/>
-              </w:rPr>
-            </w:pPr>
-            <w:r>
-              <w:rPr>
-                <w:rFonts w:ascii="Arial" w:hAnsi="Arial"/>
-                <w:b w:val="false"/>
-                <w:i w:val="false"/>
-                <w:caps w:val="false"/>
-                <w:smallCaps w:val="false"/>
-                <w:color w:val="000000"/>
-                <w:spacing w:val="0"/>
-                <w:sz w:val="16"/>
-                <w:szCs w:val="16"/>
-                <w:lang w:val="ru-RU"/>
-              </w:rPr>
-              <w:t>{wasteIndexSourceValue}</w:t>
-            </w:r>
-          </w:p>
-          <w:p>
-            <w:pPr>
-              <w:pStyle w:val="TableContents"/>
-              <w:bidi w:val="0"/>
-              <w:spacing w:lineRule="atLeast" w:line="222" w:before="0" w:after="0"/>
-              <w:ind w:left="0" w:right="0" w:hanging="0"/>
-              <w:jc w:val="left"/>
-              <w:rPr>
-                <w:rFonts w:ascii="Arial" w:hAnsi="Arial"/>
-                <w:b w:val="false"/>
-                <w:b w:val="false"/>
-                <w:i w:val="false"/>
-                <w:i w:val="false"/>
-                <w:caps w:val="false"/>
-                <w:smallCaps w:val="false"/>
-                <w:color w:val="000000"/>
-                <w:spacing w:val="0"/>
-                <w:sz w:val="16"/>
-                <w:szCs w:val="16"/>
-                <w:lang w:val="ru-RU"/>
-              </w:rPr>
-            </w:pPr>
-            <w:r>
-              <w:rPr>
-                <w:rFonts w:ascii="Arial" w:hAnsi="Arial"/>
-                <w:b w:val="false"/>
-                <w:i w:val="false"/>
-                <w:caps w:val="false"/>
-                <w:smallCaps w:val="false"/>
-                <w:color w:val="000000"/>
-                <w:spacing w:val="0"/>
-                <w:sz w:val="16"/>
-                <w:szCs w:val="16"/>
-                <w:lang w:val="ru-RU"/>
-              </w:rPr>
-              <w:t>{replaceHazardList} - {hazWasteLevelValue}</w:t>
-            </w:r>
-          </w:p>
-          <w:p>
-            <w:pPr>
-              <w:pStyle w:val="TableContents"/>
-              <w:bidi w:val="0"/>
-              <w:spacing w:lineRule="atLeast" w:line="222" w:before="0" w:after="0"/>
-              <w:ind w:left="0" w:right="0" w:hanging="0"/>
-              <w:jc w:val="left"/>
-              <w:rPr>
-                <w:rFonts w:ascii="Arial" w:hAnsi="Arial"/>
-                <w:b w:val="false"/>
-                <w:b w:val="false"/>
-                <w:i w:val="false"/>
-                <w:i w:val="false"/>
-                <w:caps w:val="false"/>
-                <w:smallCaps w:val="false"/>
-                <w:color w:val="000000"/>
-                <w:spacing w:val="0"/>
-                <w:sz w:val="16"/>
-                <w:szCs w:val="16"/>
-                <w:lang w:val="ru-RU"/>
-              </w:rPr>
-            </w:pPr>
-            <w:r>
-              <w:rPr>
-                <w:rFonts w:ascii="Arial" w:hAnsi="Arial"/>
-                <w:b w:val="false"/>
-                <w:i w:val="false"/>
-                <w:caps w:val="false"/>
-                <w:smallCaps w:val="false"/>
-                <w:color w:val="000000"/>
-                <w:spacing w:val="0"/>
-                <w:sz w:val="16"/>
-                <w:szCs w:val="16"/>
-                <w:lang w:val="ru-RU"/>
-              </w:rPr>
-              <w:t>{wasteIndexSourceDocument}{/wastesComposition}</w:t>
-            </w:r>
-          </w:p>
-        </w:tc>
-        <w:tc>
-          <w:tcPr>
-            <w:tcW w:w="1171" w:type="dxa"/>
+              <w:t>{precaution}</w:t>
+            </w:r>
+          </w:p>
+        </w:tc>
+        <w:tc>
+          <w:tcPr>
+            <w:tcW w:w="1092" w:type="dxa"/>
             <w:tcBorders>
               <w:left w:val="single" w:sz="2" w:space="0" w:color="CFCFCF"/>
               <w:bottom w:val="single" w:sz="2" w:space="0" w:color="CFCFCF"/>
@@ -1346,17 +1150,6 @@
               <w:ind w:left="0" w:right="0" w:hanging="0"/>
               <w:rPr>
                 <w:rFonts w:ascii="Arial" w:hAnsi="Arial"/>
-                <w:b w:val="false"/>
-                <w:b w:val="false"/>
-                <w:i w:val="false"/>
-                <w:i w:val="false"/>
-                <w:caps w:val="false"/>
-                <w:smallCaps w:val="false"/>
-                <w:color w:val="000000"/>
-                <w:spacing w:val="0"/>
-                <w:sz w:val="16"/>
-                <w:szCs w:val="16"/>
-                <w:lang w:val="ru-RU"/>
               </w:rPr>
             </w:pPr>
             <w:r>
@@ -1372,8 +1165,30 @@
                 <w:szCs w:val="16"/>
                 <w:lang w:val="en-US" w:eastAsia="zh-CN"/>
               </w:rPr>
-              <w:t xml:space="preserve"> </w:t>
-            </w:r>
+              <w:t>{transportationRequirements}</w:t>
+            </w:r>
+          </w:p>
+        </w:tc>
+        <w:tc>
+          <w:tcPr>
+            <w:tcW w:w="1792" w:type="dxa"/>
+            <w:tcBorders>
+              <w:left w:val="single" w:sz="2" w:space="0" w:color="CFCFCF"/>
+              <w:bottom w:val="single" w:sz="2" w:space="0" w:color="CFCFCF"/>
+            </w:tcBorders>
+            <w:shd w:fill="FFFFFF" w:val="clear"/>
+            <w:vAlign w:val="center"/>
+          </w:tcPr>
+          <w:p>
+            <w:pPr>
+              <w:pStyle w:val="Normal"/>
+              <w:bidi w:val="0"/>
+              <w:spacing w:lineRule="atLeast" w:line="222" w:before="0" w:after="0"/>
+              <w:ind w:left="0" w:right="0" w:hanging="0"/>
+              <w:rPr>
+                <w:rFonts w:ascii="Arial" w:hAnsi="Arial"/>
+              </w:rPr>
+            </w:pPr>
             <w:r>
               <w:rPr>
                 <w:rFonts w:eastAsia="Arial" w:ascii="Arial" w:hAnsi="Arial"/>
@@ -1387,16 +1202,17 @@
                 <w:szCs w:val="16"/>
                 <w:lang w:val="en-US" w:eastAsia="zh-CN"/>
               </w:rPr>
-              <w:t>{recyclingType}</w:t>
-            </w:r>
-          </w:p>
-        </w:tc>
-        <w:tc>
-          <w:tcPr>
-            <w:tcW w:w="1170" w:type="dxa"/>
-            <w:tcBorders>
-              <w:left w:val="single" w:sz="2" w:space="0" w:color="CFCFCF"/>
-              <w:bottom w:val="single" w:sz="2" w:space="0" w:color="CFCFCF"/>
+              <w:t>{emergency}</w:t>
+            </w:r>
+          </w:p>
+        </w:tc>
+        <w:tc>
+          <w:tcPr>
+            <w:tcW w:w="1082" w:type="dxa"/>
+            <w:tcBorders>
+              <w:left w:val="single" w:sz="2" w:space="0" w:color="CFCFCF"/>
+              <w:bottom w:val="single" w:sz="2" w:space="0" w:color="CFCFCF"/>
+              <w:right w:val="single" w:sz="2" w:space="0" w:color="CFCFCF"/>
             </w:tcBorders>
             <w:shd w:fill="FFFFFF" w:val="clear"/>
             <w:vAlign w:val="center"/>
@@ -1409,162 +1225,6 @@
               <w:ind w:left="0" w:right="0" w:hanging="0"/>
               <w:rPr>
                 <w:rFonts w:ascii="Arial" w:hAnsi="Arial"/>
-                <w:b w:val="false"/>
-                <w:b w:val="false"/>
-                <w:i w:val="false"/>
-                <w:i w:val="false"/>
-                <w:caps w:val="false"/>
-                <w:smallCaps w:val="false"/>
-                <w:color w:val="000000"/>
-                <w:spacing w:val="0"/>
-                <w:sz w:val="16"/>
-                <w:szCs w:val="16"/>
-                <w:lang w:val="ru-RU"/>
-              </w:rPr>
-            </w:pPr>
-            <w:r>
-              <w:rPr>
-                <w:rFonts w:eastAsia="Arial" w:ascii="Arial" w:hAnsi="Arial"/>
-                <w:b w:val="false"/>
-                <w:i w:val="false"/>
-                <w:caps w:val="false"/>
-                <w:smallCaps w:val="false"/>
-                <w:color w:val="000000"/>
-                <w:spacing w:val="0"/>
-                <w:sz w:val="16"/>
-                <w:szCs w:val="16"/>
-                <w:lang w:val="en-US" w:eastAsia="zh-CN"/>
-              </w:rPr>
-              <w:t>{precaution}</w:t>
-            </w:r>
-          </w:p>
-        </w:tc>
-        <w:tc>
-          <w:tcPr>
-            <w:tcW w:w="1090" w:type="dxa"/>
-            <w:tcBorders>
-              <w:left w:val="single" w:sz="2" w:space="0" w:color="CFCFCF"/>
-              <w:bottom w:val="single" w:sz="2" w:space="0" w:color="CFCFCF"/>
-            </w:tcBorders>
-            <w:shd w:fill="FFFFFF" w:val="clear"/>
-            <w:vAlign w:val="center"/>
-          </w:tcPr>
-          <w:p>
-            <w:pPr>
-              <w:pStyle w:val="Normal"/>
-              <w:bidi w:val="0"/>
-              <w:spacing w:lineRule="atLeast" w:line="222" w:before="0" w:after="0"/>
-              <w:ind w:left="0" w:right="0" w:hanging="0"/>
-              <w:rPr>
-                <w:rFonts w:ascii="Arial" w:hAnsi="Arial"/>
-                <w:b w:val="false"/>
-                <w:b w:val="false"/>
-                <w:i w:val="false"/>
-                <w:i w:val="false"/>
-                <w:caps w:val="false"/>
-                <w:smallCaps w:val="false"/>
-                <w:color w:val="000000"/>
-                <w:spacing w:val="0"/>
-                <w:sz w:val="16"/>
-                <w:szCs w:val="16"/>
-                <w:lang w:val="ru-RU"/>
-              </w:rPr>
-            </w:pPr>
-            <w:r>
-              <w:rPr>
-                <w:rFonts w:eastAsia="Arial" w:ascii="Arial" w:hAnsi="Arial"/>
-                <w:b w:val="false"/>
-                <w:i w:val="false"/>
-                <w:caps w:val="false"/>
-                <w:smallCaps w:val="false"/>
-                <w:color w:val="000000"/>
-                <w:spacing w:val="0"/>
-                <w:sz w:val="16"/>
-                <w:szCs w:val="16"/>
-                <w:lang w:val="en-US" w:eastAsia="zh-CN"/>
-              </w:rPr>
-              <w:t>{transportationRequirements}</w:t>
-            </w:r>
-          </w:p>
-        </w:tc>
-        <w:tc>
-          <w:tcPr>
-            <w:tcW w:w="1792" w:type="dxa"/>
-            <w:tcBorders>
-              <w:left w:val="single" w:sz="2" w:space="0" w:color="CFCFCF"/>
-              <w:bottom w:val="single" w:sz="2" w:space="0" w:color="CFCFCF"/>
-            </w:tcBorders>
-            <w:shd w:fill="FFFFFF" w:val="clear"/>
-            <w:vAlign w:val="center"/>
-          </w:tcPr>
-          <w:p>
-            <w:pPr>
-              <w:pStyle w:val="Normal"/>
-              <w:bidi w:val="0"/>
-              <w:spacing w:lineRule="atLeast" w:line="222" w:before="0" w:after="0"/>
-              <w:ind w:left="0" w:right="0" w:hanging="0"/>
-              <w:rPr>
-                <w:rFonts w:ascii="Arial" w:hAnsi="Arial"/>
-                <w:b w:val="false"/>
-                <w:b w:val="false"/>
-                <w:i w:val="false"/>
-                <w:i w:val="false"/>
-                <w:caps w:val="false"/>
-                <w:smallCaps w:val="false"/>
-                <w:color w:val="000000"/>
-                <w:spacing w:val="0"/>
-                <w:sz w:val="16"/>
-                <w:szCs w:val="16"/>
-                <w:lang w:val="ru-RU"/>
-              </w:rPr>
-            </w:pPr>
-            <w:r>
-              <w:rPr>
-                <w:rFonts w:eastAsia="Arial" w:ascii="Arial" w:hAnsi="Arial"/>
-                <w:b w:val="false"/>
-                <w:i w:val="false"/>
-                <w:caps w:val="false"/>
-                <w:smallCaps w:val="false"/>
-                <w:color w:val="000000"/>
-                <w:spacing w:val="0"/>
-                <w:sz w:val="16"/>
-                <w:szCs w:val="16"/>
-                <w:lang w:val="en-US" w:eastAsia="zh-CN"/>
-              </w:rPr>
-              <w:t>{emergency}</w:t>
-            </w:r>
-          </w:p>
-        </w:tc>
-        <w:tc>
-          <w:tcPr>
-            <w:tcW w:w="1084" w:type="dxa"/>
-            <w:tcBorders>
-              <w:left w:val="single" w:sz="2" w:space="0" w:color="CFCFCF"/>
-              <w:bottom w:val="single" w:sz="2" w:space="0" w:color="CFCFCF"/>
-              <w:right w:val="single" w:sz="2" w:space="0" w:color="CFCFCF"/>
-            </w:tcBorders>
-            <w:shd w:fill="FFFFFF" w:val="clear"/>
-            <w:vAlign w:val="center"/>
-          </w:tcPr>
-          <w:p>
-            <w:pPr>
-              <w:pStyle w:val="Normal"/>
-              <w:bidi w:val="0"/>
-              <w:spacing w:lineRule="atLeast" w:line="222" w:before="0" w:after="0"/>
-              <w:ind w:left="0" w:right="0" w:hanging="0"/>
-              <w:rPr>
-                <w:rFonts w:ascii="Arial" w:hAnsi="Arial"/>
-                <w:b w:val="false"/>
-                <w:b w:val="false"/>
-                <w:i w:val="false"/>
-                <w:i w:val="false"/>
-                <w:caps w:val="false"/>
-                <w:smallCaps w:val="false"/>
-                <w:color w:val="000000"/>
-                <w:spacing w:val="0"/>
-                <w:sz w:val="16"/>
-                <w:szCs w:val="16"/>
-                <w:lang w:val="ru-RU"/>
               </w:rPr>
             </w:pPr>
             <w:r>
@@ -1597,30 +1257,8 @@
         <w:jc w:val="left"/>
         <w:rPr>
           <w:rFonts w:ascii="Arial" w:hAnsi="Arial"/>
-          <w:caps w:val="false"/>
-          <w:smallCaps w:val="false"/>
-          <w:color w:val="000000"/>
-          <w:spacing w:val="0"/>
-          <w:sz w:val="20"/>
-          <w:szCs w:val="20"/>
-          <w:lang w:val="ru-RU"/>
         </w:rPr>
       </w:pPr>
-      <w:bookmarkStart w:id="1" w:name="z22"/>
-      <w:bookmarkEnd w:id="1"/>
-      <w:r>
-        <w:rPr>
-          <w:rFonts w:ascii="Arial" w:hAnsi="Arial"/>
-          <w:caps w:val="false"/>
-          <w:smallCaps w:val="false"/>
-          <w:color w:val="000000"/>
-          <w:spacing w:val="0"/>
-          <w:sz w:val="20"/>
-          <w:szCs w:val="20"/>
-          <w:lang w:val="ru-RU"/>
-        </w:rPr>
-        <w:t xml:space="preserve">      </w:t>
-      </w:r>
       <w:r>
         <w:rPr>
           <w:rFonts w:ascii="Arial" w:hAnsi="Arial"/>
@@ -1648,30 +1286,8 @@
         <w:jc w:val="left"/>
         <w:rPr>
           <w:rFonts w:ascii="Arial" w:hAnsi="Arial"/>
-          <w:caps w:val="false"/>
-          <w:smallCaps w:val="false"/>
-          <w:color w:val="000000"/>
-          <w:spacing w:val="0"/>
-          <w:sz w:val="20"/>
-          <w:szCs w:val="20"/>
-          <w:lang w:val="ru-RU"/>
         </w:rPr>
       </w:pPr>
-      <w:bookmarkStart w:id="2" w:name="z23"/>
-      <w:bookmarkEnd w:id="2"/>
-      <w:r>
-        <w:rPr>
-          <w:rFonts w:ascii="Arial" w:hAnsi="Arial"/>
-          <w:caps w:val="false"/>
-          <w:smallCaps w:val="false"/>
-          <w:color w:val="000000"/>
-          <w:spacing w:val="0"/>
-          <w:sz w:val="20"/>
-          <w:szCs w:val="20"/>
-          <w:lang w:val="ru-RU"/>
-        </w:rPr>
-        <w:t xml:space="preserve">      </w:t>
-      </w:r>
       <w:r>
         <w:rPr>
           <w:rFonts w:ascii="Arial" w:hAnsi="Arial"/>
@@ -1695,8 +1311,6 @@
         <w:spacing w:before="0" w:after="200"/>
         <w:rPr>
           <w:rFonts w:ascii="Arial" w:hAnsi="Arial"/>
-          <w:sz w:val="20"/>
-          <w:szCs w:val="20"/>
         </w:rPr>
       </w:pPr>
       <w:r>
@@ -1741,10 +1355,19 @@
               <w:jc w:val="center"/>
               <w:rPr>
                 <w:rFonts w:ascii="Arial" w:hAnsi="Arial"/>
+              </w:rPr>
+            </w:pPr>
+            <w:r>
+              <w:rPr>
+                <w:rFonts w:eastAsia="Arial" w:ascii="Arial" w:hAnsi="Arial"/>
+                <w:b w:val="false"/>
+                <w:bCs w:val="false"/>
                 <w:sz w:val="20"/>
                 <w:szCs w:val="20"/>
-              </w:rPr>
-            </w:pPr>
+                <w:lang w:val="en-US" w:eastAsia="zh-CN"/>
+              </w:rPr>
+              <w:t>{#companyInfo}</w:t>
+            </w:r>
             <w:r>
               <w:rPr>
                 <w:rFonts w:ascii="Arial" w:hAnsi="Arial"/>
@@ -1753,6 +1376,26 @@
               </w:rPr>
               <w:t>{companyHead}</w:t>
             </w:r>
+            <w:r>
+              <w:rPr>
+                <w:rFonts w:eastAsia="Arial" w:ascii="Arial" w:hAnsi="Arial"/>
+                <w:b w:val="false"/>
+                <w:bCs w:val="false"/>
+                <w:sz w:val="20"/>
+                <w:szCs w:val="20"/>
+                <w:lang w:val="en-US" w:eastAsia="zh-CN"/>
+              </w:rPr>
+              <w:t xml:space="preserve"> </w:t>
+            </w:r>
+            <w:r>
+              <w:rPr>
+                <w:rFonts w:eastAsia="Arial" w:ascii="Arial" w:hAnsi="Arial"/>
+                <w:sz w:val="20"/>
+                <w:szCs w:val="20"/>
+                <w:lang w:val="en-US" w:eastAsia="zh-CN"/>
+              </w:rPr>
+              <w:t>{/companyInfo}</w:t>
+            </w:r>
           </w:p>
         </w:tc>
         <w:tc>
@@ -1767,10 +1410,14 @@
               <w:bidi w:val="0"/>
               <w:spacing w:before="0" w:after="200"/>
               <w:jc w:val="left"/>
-              <w:rPr/>
-            </w:pPr>
-            <w:r>
-              <w:rPr/>
+              <w:rPr>
+                <w:rFonts w:ascii="Arial" w:hAnsi="Arial"/>
+              </w:rPr>
+            </w:pPr>
+            <w:r>
+              <w:rPr>
+                <w:rFonts w:ascii="Arial" w:hAnsi="Arial"/>
+              </w:rPr>
             </w:r>
           </w:p>
         </w:tc>
@@ -1792,21 +1439,16 @@
               <w:jc w:val="center"/>
               <w:rPr>
                 <w:rFonts w:ascii="Arial" w:hAnsi="Arial"/>
-                <w:i/>
+              </w:rPr>
+            </w:pPr>
+            <w:r>
+              <w:rPr>
+                <w:rFonts w:ascii="Arial" w:hAnsi="Arial"/>
                 <w:i/>
                 <w:iCs/>
                 <w:sz w:val="20"/>
                 <w:szCs w:val="20"/>
               </w:rPr>
-            </w:pPr>
-            <w:r>
-              <w:rPr>
-                <w:rFonts w:ascii="Arial" w:hAnsi="Arial"/>
-                <w:i/>
-                <w:iCs/>
-                <w:sz w:val="20"/>
-                <w:szCs w:val="20"/>
-              </w:rPr>
               <w:t>Фамилия, имя, отчество (при его наличии)</w:t>
             </w:r>
           </w:p>
@@ -1826,11 +1468,6 @@
               <w:jc w:val="center"/>
               <w:rPr>
                 <w:rFonts w:ascii="Arial" w:hAnsi="Arial"/>
-                <w:i/>
-                <w:i/>
-                <w:iCs/>
-                <w:sz w:val="20"/>
-                <w:szCs w:val="20"/>
               </w:rPr>
             </w:pPr>
             <w:r>
@@ -1877,13 +1514,6 @@
         <w:jc w:val="left"/>
         <w:rPr>
           <w:rFonts w:ascii="Arial" w:hAnsi="Arial"/>
-          <w:caps w:val="false"/>
-          <w:smallCaps w:val="false"/>
-          <w:color w:val="000000"/>
-          <w:spacing w:val="0"/>
-          <w:sz w:val="20"/>
-          <w:szCs w:val="20"/>
-          <w:lang w:val="ru-RU"/>
         </w:rPr>
       </w:pPr>
       <w:r>
@@ -1958,13 +1588,12 @@
         <w:jc w:val="left"/>
         <w:rPr>
           <w:rFonts w:ascii="Arial" w:hAnsi="Arial"/>
-          <w:sz w:val="20"/>
-          <w:szCs w:val="20"/>
-          <w:lang w:val="ru-RU"/>
         </w:rPr>
       </w:pPr>
       <w:r>
-        <w:rPr/>
+        <w:rPr>
+          <w:rFonts w:ascii="Arial" w:hAnsi="Arial"/>
+        </w:rPr>
       </w:r>
     </w:p>
     <w:sectPr>

</xml_diff>